<commit_message>
Added paragraph about nosql
</commit_message>
<xml_diff>
--- a/RavenDB/RavenDb20131028.docx
+++ b/RavenDB/RavenDb20131028.docx
@@ -547,6 +547,233 @@
         <w:t>Document-based db: you get it for nothing</w:t>
       </w:r>
     </w:p>
+    <w:p/>
+    <w:p/>
+    <w:p/>
+    <w:p/>
+    <w:p>
+      <w:pPr>
+        <w:rPr>
+          <w:b/>
+        </w:rPr>
+      </w:pPr>
+      <w:r>
+        <w:rPr>
+          <w:b/>
+        </w:rPr>
+        <w:lastRenderedPageBreak/>
+        <w:t>NOSQL</w:t>
+      </w:r>
+    </w:p>
+    <w:p>
+      <w:proofErr w:type="spellStart"/>
+      <w:r>
+        <w:t>Denormalised</w:t>
+      </w:r>
+      <w:proofErr w:type="spellEnd"/>
+      <w:r>
+        <w:t xml:space="preserve"> data, </w:t>
+      </w:r>
+      <w:r>
+        <w:rPr>
+          <w:u w:val="single"/>
+        </w:rPr>
+        <w:t>downside</w:t>
+      </w:r>
+      <w:r>
+        <w:t xml:space="preserve">: storage needs,  </w:t>
+      </w:r>
+      <w:proofErr w:type="spellStart"/>
+      <w:r>
+        <w:t>synchronisation</w:t>
+      </w:r>
+      <w:proofErr w:type="spellEnd"/>
+    </w:p>
+    <w:p>
+      <w:r>
+        <w:t xml:space="preserve">No schema, </w:t>
+      </w:r>
+      <w:r>
+        <w:t>advantages: no big up front design + painless to change data models</w:t>
+      </w:r>
+    </w:p>
+    <w:p>
+      <w:r>
+        <w:t>Data versioning:</w:t>
+      </w:r>
+    </w:p>
+    <w:p>
+      <w:pPr>
+        <w:pStyle w:val="Paragrafoelenco"/>
+        <w:numPr>
+          <w:ilvl w:val="0"/>
+          <w:numId w:val="6"/>
+        </w:numPr>
+      </w:pPr>
+      <w:proofErr w:type="spellStart"/>
+      <w:r>
+        <w:t>Rdbms</w:t>
+      </w:r>
+      <w:proofErr w:type="spellEnd"/>
+      <w:r>
+        <w:t>: application version tightly coupled to db schema (must deploy at the same time)</w:t>
+      </w:r>
+    </w:p>
+    <w:p>
+      <w:pPr>
+        <w:pStyle w:val="Paragrafoelenco"/>
+        <w:numPr>
+          <w:ilvl w:val="1"/>
+          <w:numId w:val="6"/>
+        </w:numPr>
+      </w:pPr>
+      <w:r>
+        <w:t>Case study: multinational clothes retailer</w:t>
+      </w:r>
+    </w:p>
+    <w:p>
+      <w:pPr>
+        <w:pStyle w:val="Paragrafoelenco"/>
+        <w:numPr>
+          <w:ilvl w:val="1"/>
+          <w:numId w:val="6"/>
+        </w:numPr>
+      </w:pPr>
+      <w:r>
+        <w:t xml:space="preserve">How can I update my backend???? I am screwed! (downtime </w:t>
+      </w:r>
+      <w:r>
+        <w:sym w:font="Wingdings" w:char="F0E8"/>
+      </w:r>
+      <w:r>
+        <w:t xml:space="preserve"> lost sales)</w:t>
+      </w:r>
+    </w:p>
+    <w:p>
+      <w:pPr>
+        <w:pStyle w:val="Paragrafoelenco"/>
+        <w:numPr>
+          <w:ilvl w:val="0"/>
+          <w:numId w:val="6"/>
+        </w:numPr>
+      </w:pPr>
+      <w:r>
+        <w:t>Document-based db: incremental schema update + application is responsible for saving data in the correct format (i.e. read version 1.0 save version 1.1</w:t>
+      </w:r>
+      <w:r>
+        <w:t xml:space="preserve">, use metadata to track version information, avoid polluting domain-related information with infrastructure-related information (i.e. versioning) </w:t>
+      </w:r>
+      <w:r>
+        <w:t>)</w:t>
+      </w:r>
+    </w:p>
+    <w:p>
+      <w:pPr>
+        <w:pStyle w:val="Paragrafoelenco"/>
+        <w:numPr>
+          <w:ilvl w:val="1"/>
+          <w:numId w:val="6"/>
+        </w:numPr>
+      </w:pPr>
+      <w:r>
+        <w:t>Problem: your application manages data versioning</w:t>
+      </w:r>
+    </w:p>
+    <w:p>
+      <w:pPr>
+        <w:pStyle w:val="Paragrafoelenco"/>
+        <w:numPr>
+          <w:ilvl w:val="1"/>
+          <w:numId w:val="6"/>
+        </w:numPr>
+        <w:rPr>
+          <w:b/>
+          <w:highlight w:val="yellow"/>
+        </w:rPr>
+      </w:pPr>
+      <w:r>
+        <w:rPr>
+          <w:b/>
+          <w:highlight w:val="yellow"/>
+        </w:rPr>
+        <w:t>Golden rule: no two applications use same db</w:t>
+      </w:r>
+      <w:r>
+        <w:rPr>
+          <w:b/>
+          <w:highlight w:val="yellow"/>
+        </w:rPr>
+        <w:t xml:space="preserve"> (enforce separation of application lifecycles, a </w:t>
+      </w:r>
+      <w:proofErr w:type="spellStart"/>
+      <w:r>
+        <w:rPr>
+          <w:b/>
+          <w:highlight w:val="yellow"/>
+        </w:rPr>
+        <w:t>soa</w:t>
+      </w:r>
+      <w:proofErr w:type="spellEnd"/>
+      <w:r>
+        <w:rPr>
+          <w:b/>
+          <w:highlight w:val="yellow"/>
+        </w:rPr>
+        <w:t xml:space="preserve"> tenet)</w:t>
+      </w:r>
+    </w:p>
+    <w:p>
+      <w:r>
+        <w:t xml:space="preserve">Many if not all </w:t>
+      </w:r>
+      <w:proofErr w:type="spellStart"/>
+      <w:r>
+        <w:t>nosql</w:t>
+      </w:r>
+      <w:proofErr w:type="spellEnd"/>
+      <w:r>
+        <w:t xml:space="preserve"> </w:t>
+      </w:r>
+      <w:proofErr w:type="spellStart"/>
+      <w:r>
+        <w:t>dbs</w:t>
+      </w:r>
+      <w:proofErr w:type="spellEnd"/>
+      <w:r>
+        <w:t xml:space="preserve"> use </w:t>
+      </w:r>
+      <w:proofErr w:type="spellStart"/>
+      <w:r>
+        <w:t>json</w:t>
+      </w:r>
+      <w:proofErr w:type="spellEnd"/>
+      <w:r>
+        <w:t xml:space="preserve"> as data persistence format</w:t>
+      </w:r>
+    </w:p>
+    <w:p>
+      <w:r>
+        <w:t xml:space="preserve">Problem: </w:t>
+      </w:r>
+      <w:proofErr w:type="spellStart"/>
+      <w:r>
+        <w:t>json</w:t>
+      </w:r>
+      <w:proofErr w:type="spellEnd"/>
+      <w:r>
+        <w:t xml:space="preserve"> </w:t>
+      </w:r>
+      <w:proofErr w:type="spellStart"/>
+      <w:r>
+        <w:t>typesystem</w:t>
+      </w:r>
+      <w:proofErr w:type="spellEnd"/>
+      <w:r>
+        <w:t xml:space="preserve"> is limited, two different applications may interpret same data differently.</w:t>
+      </w:r>
+    </w:p>
+    <w:p/>
+    <w:p/>
     <w:p/>
     <w:sectPr>
       <w:pgSz w:w="11906" w:h="16838"/>
@@ -674,6 +901,119 @@
     </w:lvl>
   </w:abstractNum>
   <w:abstractNum w:abstractNumId="1">
+    <w:nsid w:val="1ACA6146"/>
+    <w:multiLevelType w:val="hybridMultilevel"/>
+    <w:tmpl w:val="F9CC960E"/>
+    <w:lvl w:ilvl="0" w:tplc="04100001">
+      <w:start w:val="1"/>
+      <w:numFmt w:val="bullet"/>
+      <w:lvlText w:val=""/>
+      <w:lvlJc w:val="left"/>
+      <w:pPr>
+        <w:ind w:left="720" w:hanging="360"/>
+      </w:pPr>
+      <w:rPr>
+        <w:rFonts w:ascii="Symbol" w:hAnsi="Symbol" w:hint="default"/>
+      </w:rPr>
+    </w:lvl>
+    <w:lvl w:ilvl="1" w:tplc="04100003">
+      <w:start w:val="1"/>
+      <w:numFmt w:val="bullet"/>
+      <w:lvlText w:val="o"/>
+      <w:lvlJc w:val="left"/>
+      <w:pPr>
+        <w:ind w:left="1440" w:hanging="360"/>
+      </w:pPr>
+      <w:rPr>
+        <w:rFonts w:ascii="Courier New" w:hAnsi="Courier New" w:cs="Courier New" w:hint="default"/>
+      </w:rPr>
+    </w:lvl>
+    <w:lvl w:ilvl="2" w:tplc="04100005" w:tentative="1">
+      <w:start w:val="1"/>
+      <w:numFmt w:val="bullet"/>
+      <w:lvlText w:val=""/>
+      <w:lvlJc w:val="left"/>
+      <w:pPr>
+        <w:ind w:left="2160" w:hanging="360"/>
+      </w:pPr>
+      <w:rPr>
+        <w:rFonts w:ascii="Wingdings" w:hAnsi="Wingdings" w:hint="default"/>
+      </w:rPr>
+    </w:lvl>
+    <w:lvl w:ilvl="3" w:tplc="04100001" w:tentative="1">
+      <w:start w:val="1"/>
+      <w:numFmt w:val="bullet"/>
+      <w:lvlText w:val=""/>
+      <w:lvlJc w:val="left"/>
+      <w:pPr>
+        <w:ind w:left="2880" w:hanging="360"/>
+      </w:pPr>
+      <w:rPr>
+        <w:rFonts w:ascii="Symbol" w:hAnsi="Symbol" w:hint="default"/>
+      </w:rPr>
+    </w:lvl>
+    <w:lvl w:ilvl="4" w:tplc="04100003" w:tentative="1">
+      <w:start w:val="1"/>
+      <w:numFmt w:val="bullet"/>
+      <w:lvlText w:val="o"/>
+      <w:lvlJc w:val="left"/>
+      <w:pPr>
+        <w:ind w:left="3600" w:hanging="360"/>
+      </w:pPr>
+      <w:rPr>
+        <w:rFonts w:ascii="Courier New" w:hAnsi="Courier New" w:cs="Courier New" w:hint="default"/>
+      </w:rPr>
+    </w:lvl>
+    <w:lvl w:ilvl="5" w:tplc="04100005" w:tentative="1">
+      <w:start w:val="1"/>
+      <w:numFmt w:val="bullet"/>
+      <w:lvlText w:val=""/>
+      <w:lvlJc w:val="left"/>
+      <w:pPr>
+        <w:ind w:left="4320" w:hanging="360"/>
+      </w:pPr>
+      <w:rPr>
+        <w:rFonts w:ascii="Wingdings" w:hAnsi="Wingdings" w:hint="default"/>
+      </w:rPr>
+    </w:lvl>
+    <w:lvl w:ilvl="6" w:tplc="04100001" w:tentative="1">
+      <w:start w:val="1"/>
+      <w:numFmt w:val="bullet"/>
+      <w:lvlText w:val=""/>
+      <w:lvlJc w:val="left"/>
+      <w:pPr>
+        <w:ind w:left="5040" w:hanging="360"/>
+      </w:pPr>
+      <w:rPr>
+        <w:rFonts w:ascii="Symbol" w:hAnsi="Symbol" w:hint="default"/>
+      </w:rPr>
+    </w:lvl>
+    <w:lvl w:ilvl="7" w:tplc="04100003" w:tentative="1">
+      <w:start w:val="1"/>
+      <w:numFmt w:val="bullet"/>
+      <w:lvlText w:val="o"/>
+      <w:lvlJc w:val="left"/>
+      <w:pPr>
+        <w:ind w:left="5760" w:hanging="360"/>
+      </w:pPr>
+      <w:rPr>
+        <w:rFonts w:ascii="Courier New" w:hAnsi="Courier New" w:cs="Courier New" w:hint="default"/>
+      </w:rPr>
+    </w:lvl>
+    <w:lvl w:ilvl="8" w:tplc="04100005" w:tentative="1">
+      <w:start w:val="1"/>
+      <w:numFmt w:val="bullet"/>
+      <w:lvlText w:val=""/>
+      <w:lvlJc w:val="left"/>
+      <w:pPr>
+        <w:ind w:left="6480" w:hanging="360"/>
+      </w:pPr>
+      <w:rPr>
+        <w:rFonts w:ascii="Wingdings" w:hAnsi="Wingdings" w:hint="default"/>
+      </w:rPr>
+    </w:lvl>
+  </w:abstractNum>
+  <w:abstractNum w:abstractNumId="2">
     <w:nsid w:val="1FFB1BB8"/>
     <w:multiLevelType w:val="hybridMultilevel"/>
     <w:tmpl w:val="14E0152E"/>
@@ -786,7 +1126,7 @@
       </w:rPr>
     </w:lvl>
   </w:abstractNum>
-  <w:abstractNum w:abstractNumId="2">
+  <w:abstractNum w:abstractNumId="3">
     <w:nsid w:val="213D5205"/>
     <w:multiLevelType w:val="hybridMultilevel"/>
     <w:tmpl w:val="531CB6A4"/>
@@ -899,7 +1239,7 @@
       </w:rPr>
     </w:lvl>
   </w:abstractNum>
-  <w:abstractNum w:abstractNumId="3">
+  <w:abstractNum w:abstractNumId="4">
     <w:nsid w:val="35B35B8A"/>
     <w:multiLevelType w:val="hybridMultilevel"/>
     <w:tmpl w:val="EC4E146C"/>
@@ -1012,7 +1352,7 @@
       </w:rPr>
     </w:lvl>
   </w:abstractNum>
-  <w:abstractNum w:abstractNumId="4">
+  <w:abstractNum w:abstractNumId="5">
     <w:nsid w:val="563B7068"/>
     <w:multiLevelType w:val="hybridMultilevel"/>
     <w:tmpl w:val="C9069CB6"/>
@@ -1126,19 +1466,22 @@
     </w:lvl>
   </w:abstractNum>
   <w:num w:numId="1">
-    <w:abstractNumId w:val="2"/>
+    <w:abstractNumId w:val="3"/>
   </w:num>
   <w:num w:numId="2">
-    <w:abstractNumId w:val="4"/>
+    <w:abstractNumId w:val="5"/>
   </w:num>
   <w:num w:numId="3">
     <w:abstractNumId w:val="0"/>
   </w:num>
   <w:num w:numId="4">
-    <w:abstractNumId w:val="1"/>
+    <w:abstractNumId w:val="2"/>
   </w:num>
   <w:num w:numId="5">
-    <w:abstractNumId w:val="3"/>
+    <w:abstractNumId w:val="4"/>
+  </w:num>
+  <w:num w:numId="6">
+    <w:abstractNumId w:val="1"/>
   </w:num>
 </w:numbering>
 </file>

</xml_diff>

<commit_message>
Important data about maintenance
</commit_message>
<xml_diff>
--- a/RavenDB/RavenDb20131028.docx
+++ b/RavenDB/RavenDb20131028.docx
@@ -1059,6 +1059,715 @@
     <w:p>
       <w:r>
         <w:t>Slide deck 02</w:t>
+      </w:r>
+    </w:p>
+    <w:p>
+      <w:r>
+        <w:t>AGPL license</w:t>
+      </w:r>
+    </w:p>
+    <w:p>
+      <w:r>
+        <w:t xml:space="preserve">Web folder is </w:t>
+      </w:r>
+      <w:proofErr w:type="spellStart"/>
+      <w:r>
+        <w:t>iis</w:t>
+      </w:r>
+      <w:proofErr w:type="spellEnd"/>
+      <w:r>
+        <w:t xml:space="preserve"> ready</w:t>
+      </w:r>
+    </w:p>
+    <w:p>
+      <w:r>
+        <w:t xml:space="preserve">How to run </w:t>
+      </w:r>
+      <w:proofErr w:type="spellStart"/>
+      <w:r>
+        <w:t>RavenDB</w:t>
+      </w:r>
+      <w:proofErr w:type="spellEnd"/>
+    </w:p>
+    <w:p>
+      <w:pPr>
+        <w:pStyle w:val="Paragrafoelenco"/>
+        <w:numPr>
+          <w:ilvl w:val="0"/>
+          <w:numId w:val="8"/>
+        </w:numPr>
+      </w:pPr>
+      <w:r>
+        <w:t>On my machine (start.cmd) (q: close and exit)(console app)</w:t>
+      </w:r>
+      <w:r>
+        <w:t xml:space="preserve"> </w:t>
+      </w:r>
+    </w:p>
+    <w:p>
+      <w:pPr>
+        <w:pStyle w:val="Paragrafoelenco"/>
+        <w:numPr>
+          <w:ilvl w:val="1"/>
+          <w:numId w:val="8"/>
+        </w:numPr>
+      </w:pPr>
+      <w:proofErr w:type="spellStart"/>
+      <w:r>
+        <w:t>esent</w:t>
+      </w:r>
+      <w:proofErr w:type="spellEnd"/>
+      <w:r>
+        <w:t>(</w:t>
+      </w:r>
+      <w:proofErr w:type="spellStart"/>
+      <w:r>
+        <w:t>esent</w:t>
+      </w:r>
+      <w:proofErr w:type="spellEnd"/>
+      <w:r>
+        <w:t xml:space="preserve">, </w:t>
+      </w:r>
+      <w:r>
+        <w:tab/>
+        <w:t>c:\windows\system32\eseutils.exe  /?)</w:t>
+      </w:r>
+    </w:p>
+    <w:p>
+      <w:pPr>
+        <w:pStyle w:val="Paragrafoelenco"/>
+        <w:numPr>
+          <w:ilvl w:val="2"/>
+          <w:numId w:val="8"/>
+        </w:numPr>
+      </w:pPr>
+      <w:r>
+        <w:t>Backup</w:t>
+      </w:r>
+    </w:p>
+    <w:p>
+      <w:pPr>
+        <w:pStyle w:val="Paragrafoelenco"/>
+        <w:numPr>
+          <w:ilvl w:val="2"/>
+          <w:numId w:val="8"/>
+        </w:numPr>
+      </w:pPr>
+      <w:r>
+        <w:t>Defrag</w:t>
+      </w:r>
+    </w:p>
+    <w:p>
+      <w:pPr>
+        <w:pStyle w:val="Paragrafoelenco"/>
+        <w:numPr>
+          <w:ilvl w:val="2"/>
+          <w:numId w:val="8"/>
+        </w:numPr>
+      </w:pPr>
+      <w:r>
+        <w:t>Recovery</w:t>
+      </w:r>
+    </w:p>
+    <w:p>
+      <w:pPr>
+        <w:pStyle w:val="Paragrafoelenco"/>
+        <w:numPr>
+          <w:ilvl w:val="1"/>
+          <w:numId w:val="8"/>
+        </w:numPr>
+      </w:pPr>
+      <w:r>
+        <w:t xml:space="preserve">–browser </w:t>
+      </w:r>
+    </w:p>
+    <w:p>
+      <w:pPr>
+        <w:pStyle w:val="Paragrafoelenco"/>
+        <w:numPr>
+          <w:ilvl w:val="0"/>
+          <w:numId w:val="8"/>
+        </w:numPr>
+      </w:pPr>
+      <w:r>
+        <w:t xml:space="preserve">Hosted on </w:t>
+      </w:r>
+      <w:proofErr w:type="spellStart"/>
+      <w:r>
+        <w:t>iis</w:t>
+      </w:r>
+      <w:proofErr w:type="spellEnd"/>
+    </w:p>
+    <w:p>
+      <w:pPr>
+        <w:pStyle w:val="Paragrafoelenco"/>
+        <w:numPr>
+          <w:ilvl w:val="1"/>
+          <w:numId w:val="8"/>
+        </w:numPr>
+      </w:pPr>
+      <w:r>
+        <w:t xml:space="preserve">Rest </w:t>
+      </w:r>
+      <w:proofErr w:type="spellStart"/>
+      <w:r>
+        <w:t>api</w:t>
+      </w:r>
+      <w:proofErr w:type="spellEnd"/>
+      <w:r>
+        <w:t xml:space="preserve"> </w:t>
+      </w:r>
+      <w:r>
+        <w:sym w:font="Wingdings" w:char="F04A"/>
+      </w:r>
+    </w:p>
+    <w:p>
+      <w:pPr>
+        <w:pStyle w:val="Paragrafoelenco"/>
+        <w:numPr>
+          <w:ilvl w:val="1"/>
+          <w:numId w:val="8"/>
+        </w:numPr>
+      </w:pPr>
+      <w:r>
+        <w:t>Advantage:</w:t>
+      </w:r>
+    </w:p>
+    <w:p>
+      <w:pPr>
+        <w:pStyle w:val="Paragrafoelenco"/>
+        <w:numPr>
+          <w:ilvl w:val="2"/>
+          <w:numId w:val="8"/>
+        </w:numPr>
+      </w:pPr>
+      <w:r>
+        <w:t xml:space="preserve"> no administrative permissions needed </w:t>
+      </w:r>
+      <w:r>
+        <w:sym w:font="Wingdings" w:char="F04A"/>
+      </w:r>
+      <w:r>
+        <w:t xml:space="preserve"> (</w:t>
+      </w:r>
+      <w:proofErr w:type="spellStart"/>
+      <w:r>
+        <w:t>esent</w:t>
+      </w:r>
+      <w:proofErr w:type="spellEnd"/>
+      <w:r>
+        <w:t xml:space="preserve"> takes care of writing)</w:t>
+      </w:r>
+    </w:p>
+    <w:p>
+      <w:pPr>
+        <w:pStyle w:val="Paragrafoelenco"/>
+        <w:numPr>
+          <w:ilvl w:val="2"/>
+          <w:numId w:val="8"/>
+        </w:numPr>
+      </w:pPr>
+      <w:proofErr w:type="spellStart"/>
+      <w:r>
+        <w:t>Iis</w:t>
+      </w:r>
+      <w:proofErr w:type="spellEnd"/>
+      <w:r>
+        <w:t xml:space="preserve"> takes you back in case of failure</w:t>
+      </w:r>
+    </w:p>
+    <w:p>
+      <w:pPr>
+        <w:pStyle w:val="Paragrafoelenco"/>
+        <w:numPr>
+          <w:ilvl w:val="1"/>
+          <w:numId w:val="8"/>
+        </w:numPr>
+      </w:pPr>
+      <w:r>
+        <w:t>Disadvantages:</w:t>
+      </w:r>
+    </w:p>
+    <w:p>
+      <w:pPr>
+        <w:pStyle w:val="Paragrafoelenco"/>
+        <w:numPr>
+          <w:ilvl w:val="2"/>
+          <w:numId w:val="8"/>
+        </w:numPr>
+      </w:pPr>
+      <w:r>
+        <w:t xml:space="preserve"> little time to boot/shutdown my process </w:t>
+      </w:r>
+      <w:r>
+        <w:sym w:font="Wingdings" w:char="F0E8"/>
+      </w:r>
+      <w:r>
+        <w:t>truncation problem</w:t>
+      </w:r>
+    </w:p>
+    <w:p>
+      <w:pPr>
+        <w:pStyle w:val="Paragrafoelenco"/>
+        <w:numPr>
+          <w:ilvl w:val="2"/>
+          <w:numId w:val="8"/>
+        </w:numPr>
+      </w:pPr>
+      <w:r>
+        <w:t>Recycled application pools: changed to always running (</w:t>
+      </w:r>
+      <w:proofErr w:type="spellStart"/>
+      <w:r>
+        <w:t>machine.config</w:t>
+      </w:r>
+      <w:proofErr w:type="spellEnd"/>
+      <w:r>
+        <w:t xml:space="preserve"> in 2008)</w:t>
+      </w:r>
+    </w:p>
+    <w:p>
+      <w:pPr>
+        <w:pStyle w:val="Paragrafoelenco"/>
+        <w:numPr>
+          <w:ilvl w:val="2"/>
+          <w:numId w:val="8"/>
+        </w:numPr>
+      </w:pPr>
+      <w:r>
+        <w:t>Solution: choose a hosting provider that does not replace application pools</w:t>
+      </w:r>
+    </w:p>
+    <w:p>
+      <w:pPr>
+        <w:pStyle w:val="Paragrafoelenco"/>
+        <w:numPr>
+          <w:ilvl w:val="2"/>
+          <w:numId w:val="8"/>
+        </w:numPr>
+      </w:pPr>
+      <w:r>
+        <w:t xml:space="preserve">Solution: use two web roles(one public one not </w:t>
+      </w:r>
+      <w:r>
+        <w:sym w:font="Wingdings" w:char="F04A"/>
+      </w:r>
+      <w:r>
+        <w:t xml:space="preserve"> )</w:t>
+      </w:r>
+    </w:p>
+    <w:p>
+      <w:pPr>
+        <w:pStyle w:val="Paragrafoelenco"/>
+        <w:numPr>
+          <w:ilvl w:val="0"/>
+          <w:numId w:val="8"/>
+        </w:numPr>
+      </w:pPr>
+      <w:r>
+        <w:t>Windows service:</w:t>
+      </w:r>
+    </w:p>
+    <w:p>
+      <w:pPr>
+        <w:pStyle w:val="Paragrafoelenco"/>
+        <w:numPr>
+          <w:ilvl w:val="1"/>
+          <w:numId w:val="8"/>
+        </w:numPr>
+      </w:pPr>
+      <w:r>
+        <w:t>Shutdown time: configurable</w:t>
+      </w:r>
+    </w:p>
+    <w:p>
+      <w:pPr>
+        <w:pStyle w:val="Paragrafoelenco"/>
+        <w:numPr>
+          <w:ilvl w:val="1"/>
+          <w:numId w:val="8"/>
+        </w:numPr>
+      </w:pPr>
+      <w:r>
+        <w:t>http: uses windows svc</w:t>
+      </w:r>
+    </w:p>
+    <w:p>
+      <w:r>
+        <w:t>New database configuration</w:t>
+      </w:r>
+    </w:p>
+    <w:p>
+      <w:pPr>
+        <w:pStyle w:val="Paragrafoelenco"/>
+        <w:numPr>
+          <w:ilvl w:val="0"/>
+          <w:numId w:val="9"/>
+        </w:numPr>
+      </w:pPr>
+      <w:r>
+        <w:t xml:space="preserve">path (~ means relative to </w:t>
+      </w:r>
+      <w:proofErr w:type="spellStart"/>
+      <w:r>
+        <w:t>iis</w:t>
+      </w:r>
+      <w:proofErr w:type="spellEnd"/>
+      <w:r>
+        <w:t xml:space="preserve"> root/ server.exe directory)</w:t>
+      </w:r>
+      <w:r>
+        <w:t xml:space="preserve"> (</w:t>
+      </w:r>
+      <w:proofErr w:type="spellStart"/>
+      <w:r>
+        <w:t>ravendatadir</w:t>
+      </w:r>
+      <w:proofErr w:type="spellEnd"/>
+      <w:r>
+        <w:t>)</w:t>
+      </w:r>
+    </w:p>
+    <w:p>
+      <w:pPr>
+        <w:pStyle w:val="Paragrafoelenco"/>
+        <w:numPr>
+          <w:ilvl w:val="0"/>
+          <w:numId w:val="9"/>
+        </w:numPr>
+      </w:pPr>
+      <w:r>
+        <w:t>log</w:t>
+      </w:r>
+      <w:r>
+        <w:t xml:space="preserve"> (</w:t>
+      </w:r>
+      <w:proofErr w:type="spellStart"/>
+      <w:r>
+        <w:t>ravenlogsdir</w:t>
+      </w:r>
+      <w:proofErr w:type="spellEnd"/>
+      <w:r>
+        <w:t>)</w:t>
+      </w:r>
+    </w:p>
+    <w:p>
+      <w:pPr>
+        <w:pStyle w:val="Paragrafoelenco"/>
+        <w:numPr>
+          <w:ilvl w:val="0"/>
+          <w:numId w:val="9"/>
+        </w:numPr>
+      </w:pPr>
+      <w:r>
+        <w:t>indexes</w:t>
+      </w:r>
+      <w:r>
+        <w:t xml:space="preserve"> </w:t>
+      </w:r>
+    </w:p>
+    <w:p>
+      <w:pPr>
+        <w:pStyle w:val="Paragrafoelenco"/>
+        <w:numPr>
+          <w:ilvl w:val="0"/>
+          <w:numId w:val="9"/>
+        </w:numPr>
+      </w:pPr>
+      <w:r>
+        <w:t>best put them on  3 different disks (</w:t>
+      </w:r>
+      <w:proofErr w:type="spellStart"/>
+      <w:r>
+        <w:t>esent</w:t>
+      </w:r>
+      <w:proofErr w:type="spellEnd"/>
+      <w:r>
+        <w:t xml:space="preserve"> is write intensive)</w:t>
+      </w:r>
+    </w:p>
+    <w:p>
+      <w:pPr>
+        <w:pStyle w:val="Paragrafoelenco"/>
+        <w:numPr>
+          <w:ilvl w:val="0"/>
+          <w:numId w:val="9"/>
+        </w:numPr>
+      </w:pPr>
+      <w:r>
+        <w:t>what you need to backup</w:t>
+      </w:r>
+    </w:p>
+    <w:p>
+      <w:pPr>
+        <w:pStyle w:val="Paragrafoelenco"/>
+        <w:numPr>
+          <w:ilvl w:val="1"/>
+          <w:numId w:val="9"/>
+        </w:numPr>
+      </w:pPr>
+      <w:proofErr w:type="spellStart"/>
+      <w:r>
+        <w:t>northwind</w:t>
+      </w:r>
+      <w:proofErr w:type="spellEnd"/>
+      <w:r>
+        <w:t xml:space="preserve">/data: </w:t>
+      </w:r>
+      <w:proofErr w:type="spellStart"/>
+      <w:r>
+        <w:t>esent</w:t>
+      </w:r>
+      <w:proofErr w:type="spellEnd"/>
+      <w:r>
+        <w:t xml:space="preserve"> data</w:t>
+      </w:r>
+    </w:p>
+    <w:p>
+      <w:pPr>
+        <w:pStyle w:val="Paragrafoelenco"/>
+        <w:numPr>
+          <w:ilvl w:val="1"/>
+          <w:numId w:val="9"/>
+        </w:numPr>
+      </w:pPr>
+      <w:proofErr w:type="spellStart"/>
+      <w:r>
+        <w:t>northwind</w:t>
+      </w:r>
+      <w:proofErr w:type="spellEnd"/>
+      <w:r>
+        <w:t xml:space="preserve">/logs:  </w:t>
+      </w:r>
+      <w:proofErr w:type="spellStart"/>
+      <w:r>
+        <w:t>esent</w:t>
+      </w:r>
+      <w:proofErr w:type="spellEnd"/>
+      <w:r>
+        <w:t xml:space="preserve"> logs</w:t>
+      </w:r>
+    </w:p>
+    <w:p>
+      <w:pPr>
+        <w:pStyle w:val="Paragrafoelenco"/>
+        <w:numPr>
+          <w:ilvl w:val="1"/>
+          <w:numId w:val="9"/>
+        </w:numPr>
+      </w:pPr>
+      <w:proofErr w:type="spellStart"/>
+      <w:r>
+        <w:t>indexDefinition</w:t>
+      </w:r>
+      <w:proofErr w:type="spellEnd"/>
+      <w:r>
+        <w:t>: indexes definitions (need to back this up!)</w:t>
+      </w:r>
+    </w:p>
+    <w:p>
+      <w:pPr>
+        <w:pStyle w:val="Paragrafoelenco"/>
+        <w:numPr>
+          <w:ilvl w:val="1"/>
+          <w:numId w:val="9"/>
+        </w:numPr>
+      </w:pPr>
+      <w:r>
+        <w:t>index</w:t>
+      </w:r>
+      <w:r>
+        <w:t>: save this if you can to save time</w:t>
+      </w:r>
+      <w:r>
+        <w:sym w:font="Wingdings" w:char="F04A"/>
+      </w:r>
+    </w:p>
+    <w:p>
+      <w:pPr>
+        <w:pStyle w:val="Paragrafoelenco"/>
+        <w:numPr>
+          <w:ilvl w:val="0"/>
+          <w:numId w:val="9"/>
+        </w:numPr>
+      </w:pPr>
+      <w:proofErr w:type="spellStart"/>
+      <w:r>
+        <w:t>raveserver.exe.config</w:t>
+      </w:r>
+      <w:proofErr w:type="spellEnd"/>
+      <w:r>
+        <w:t xml:space="preserve">: </w:t>
+      </w:r>
+    </w:p>
+    <w:p>
+      <w:pPr>
+        <w:pStyle w:val="Paragrafoelenco"/>
+        <w:numPr>
+          <w:ilvl w:val="0"/>
+          <w:numId w:val="9"/>
+        </w:numPr>
+      </w:pPr>
+    </w:p>
+    <w:p>
+      <w:pPr>
+        <w:pStyle w:val="Paragrafoelenco"/>
+        <w:numPr>
+          <w:ilvl w:val="1"/>
+          <w:numId w:val="9"/>
+        </w:numPr>
+      </w:pPr>
+      <w:r>
+        <w:lastRenderedPageBreak/>
+        <w:t>Port</w:t>
+      </w:r>
+    </w:p>
+    <w:p>
+      <w:pPr>
+        <w:pStyle w:val="Paragrafoelenco"/>
+        <w:numPr>
+          <w:ilvl w:val="1"/>
+          <w:numId w:val="9"/>
+        </w:numPr>
+      </w:pPr>
+      <w:proofErr w:type="spellStart"/>
+      <w:r>
+        <w:t>Ravenddatadir</w:t>
+      </w:r>
+      <w:proofErr w:type="spellEnd"/>
+      <w:r>
+        <w:t xml:space="preserve">, </w:t>
+      </w:r>
+      <w:proofErr w:type="spellStart"/>
+      <w:r>
+        <w:t>ravenlogdir</w:t>
+      </w:r>
+      <w:proofErr w:type="spellEnd"/>
+      <w:r>
+        <w:t>: read only by server process</w:t>
+      </w:r>
+    </w:p>
+    <w:p>
+      <w:pPr>
+        <w:pStyle w:val="Paragrafoelenco"/>
+        <w:numPr>
+          <w:ilvl w:val="0"/>
+          <w:numId w:val="9"/>
+        </w:numPr>
+      </w:pPr>
+      <w:r>
+        <w:t>IMPORTANT:</w:t>
+      </w:r>
+    </w:p>
+    <w:p>
+      <w:pPr>
+        <w:pStyle w:val="Paragrafoelenco"/>
+        <w:numPr>
+          <w:ilvl w:val="1"/>
+          <w:numId w:val="9"/>
+        </w:numPr>
+      </w:pPr>
+      <w:proofErr w:type="spellStart"/>
+      <w:r>
+        <w:rPr>
+          <w:highlight w:val="yellow"/>
+        </w:rPr>
+        <w:t>Esent</w:t>
+      </w:r>
+      <w:proofErr w:type="spellEnd"/>
+      <w:r>
+        <w:rPr>
+          <w:highlight w:val="yellow"/>
+        </w:rPr>
+        <w:t xml:space="preserve">:  forward but NOT BACKWARD COMPATIBLE!!!!!!!!!!!!!!!!!!! (i.e. win7 -&gt; win </w:t>
+      </w:r>
+      <w:proofErr w:type="spellStart"/>
+      <w:r>
+        <w:rPr>
+          <w:highlight w:val="yellow"/>
+        </w:rPr>
+        <w:t>xp</w:t>
+      </w:r>
+      <w:proofErr w:type="spellEnd"/>
+      <w:r>
+        <w:rPr>
+          <w:highlight w:val="yellow"/>
+        </w:rPr>
+        <w:t xml:space="preserve"> </w:t>
+      </w:r>
+      <w:proofErr w:type="spellStart"/>
+      <w:r>
+        <w:rPr>
+          <w:highlight w:val="yellow"/>
+        </w:rPr>
+        <w:t>boooom</w:t>
+      </w:r>
+      <w:proofErr w:type="spellEnd"/>
+      <w:r>
+        <w:rPr>
+          <w:highlight w:val="yellow"/>
+        </w:rPr>
+        <w:t>!)</w:t>
+      </w:r>
+      <w:r>
+        <w:t xml:space="preserve"> </w:t>
+      </w:r>
+    </w:p>
+    <w:p>
+      <w:pPr>
+        <w:pStyle w:val="Paragrafoelenco"/>
+        <w:numPr>
+          <w:ilvl w:val="2"/>
+          <w:numId w:val="9"/>
+        </w:numPr>
+      </w:pPr>
+      <w:r>
+        <w:t>(solution: smuggler: bison -&gt;</w:t>
+      </w:r>
+      <w:proofErr w:type="spellStart"/>
+      <w:r>
+        <w:t>json</w:t>
+      </w:r>
+      <w:proofErr w:type="spellEnd"/>
+      <w:r>
+        <w:t>-&gt;</w:t>
+      </w:r>
+      <w:proofErr w:type="spellStart"/>
+      <w:r>
+        <w:t>reimport</w:t>
+      </w:r>
+      <w:proofErr w:type="spellEnd"/>
+      <w:r>
+        <w:t>)</w:t>
+      </w:r>
+    </w:p>
+    <w:p>
+      <w:pPr>
+        <w:pStyle w:val="Paragrafoelenco"/>
+        <w:numPr>
+          <w:ilvl w:val="2"/>
+          <w:numId w:val="9"/>
+        </w:numPr>
+      </w:pPr>
+      <w:r>
+        <w:t>Replicate using master/slave</w:t>
+      </w:r>
+    </w:p>
+    <w:p>
+      <w:pPr>
+        <w:pStyle w:val="Paragrafoelenco"/>
+        <w:numPr>
+          <w:ilvl w:val="1"/>
+          <w:numId w:val="9"/>
+        </w:numPr>
+      </w:pPr>
+      <w:proofErr w:type="spellStart"/>
+      <w:r>
+        <w:t>Voron</w:t>
+      </w:r>
+      <w:proofErr w:type="spellEnd"/>
+      <w:r>
+        <w:t>: new storage model</w:t>
       </w:r>
     </w:p>
     <w:p/>
@@ -1781,6 +2490,205 @@
       </w:rPr>
     </w:lvl>
     <w:lvl w:ilvl="2" w:tplc="04100005" w:tentative="1">
+      <w:start w:val="1"/>
+      <w:numFmt w:val="bullet"/>
+      <w:lvlText w:val=""/>
+      <w:lvlJc w:val="left"/>
+      <w:pPr>
+        <w:ind w:left="2160" w:hanging="360"/>
+      </w:pPr>
+      <w:rPr>
+        <w:rFonts w:ascii="Wingdings" w:hAnsi="Wingdings" w:hint="default"/>
+      </w:rPr>
+    </w:lvl>
+    <w:lvl w:ilvl="3" w:tplc="04100001" w:tentative="1">
+      <w:start w:val="1"/>
+      <w:numFmt w:val="bullet"/>
+      <w:lvlText w:val=""/>
+      <w:lvlJc w:val="left"/>
+      <w:pPr>
+        <w:ind w:left="2880" w:hanging="360"/>
+      </w:pPr>
+      <w:rPr>
+        <w:rFonts w:ascii="Symbol" w:hAnsi="Symbol" w:hint="default"/>
+      </w:rPr>
+    </w:lvl>
+    <w:lvl w:ilvl="4" w:tplc="04100003" w:tentative="1">
+      <w:start w:val="1"/>
+      <w:numFmt w:val="bullet"/>
+      <w:lvlText w:val="o"/>
+      <w:lvlJc w:val="left"/>
+      <w:pPr>
+        <w:ind w:left="3600" w:hanging="360"/>
+      </w:pPr>
+      <w:rPr>
+        <w:rFonts w:ascii="Courier New" w:hAnsi="Courier New" w:cs="Courier New" w:hint="default"/>
+      </w:rPr>
+    </w:lvl>
+    <w:lvl w:ilvl="5" w:tplc="04100005" w:tentative="1">
+      <w:start w:val="1"/>
+      <w:numFmt w:val="bullet"/>
+      <w:lvlText w:val=""/>
+      <w:lvlJc w:val="left"/>
+      <w:pPr>
+        <w:ind w:left="4320" w:hanging="360"/>
+      </w:pPr>
+      <w:rPr>
+        <w:rFonts w:ascii="Wingdings" w:hAnsi="Wingdings" w:hint="default"/>
+      </w:rPr>
+    </w:lvl>
+    <w:lvl w:ilvl="6" w:tplc="04100001" w:tentative="1">
+      <w:start w:val="1"/>
+      <w:numFmt w:val="bullet"/>
+      <w:lvlText w:val=""/>
+      <w:lvlJc w:val="left"/>
+      <w:pPr>
+        <w:ind w:left="5040" w:hanging="360"/>
+      </w:pPr>
+      <w:rPr>
+        <w:rFonts w:ascii="Symbol" w:hAnsi="Symbol" w:hint="default"/>
+      </w:rPr>
+    </w:lvl>
+    <w:lvl w:ilvl="7" w:tplc="04100003" w:tentative="1">
+      <w:start w:val="1"/>
+      <w:numFmt w:val="bullet"/>
+      <w:lvlText w:val="o"/>
+      <w:lvlJc w:val="left"/>
+      <w:pPr>
+        <w:ind w:left="5760" w:hanging="360"/>
+      </w:pPr>
+      <w:rPr>
+        <w:rFonts w:ascii="Courier New" w:hAnsi="Courier New" w:cs="Courier New" w:hint="default"/>
+      </w:rPr>
+    </w:lvl>
+    <w:lvl w:ilvl="8" w:tplc="04100005" w:tentative="1">
+      <w:start w:val="1"/>
+      <w:numFmt w:val="bullet"/>
+      <w:lvlText w:val=""/>
+      <w:lvlJc w:val="left"/>
+      <w:pPr>
+        <w:ind w:left="6480" w:hanging="360"/>
+      </w:pPr>
+      <w:rPr>
+        <w:rFonts w:ascii="Wingdings" w:hAnsi="Wingdings" w:hint="default"/>
+      </w:rPr>
+    </w:lvl>
+  </w:abstractNum>
+  <w:abstractNum w:abstractNumId="7">
+    <w:nsid w:val="5AB231CC"/>
+    <w:multiLevelType w:val="hybridMultilevel"/>
+    <w:tmpl w:val="351E0C48"/>
+    <w:lvl w:ilvl="0" w:tplc="0410000F">
+      <w:start w:val="1"/>
+      <w:numFmt w:val="decimal"/>
+      <w:lvlText w:val="%1."/>
+      <w:lvlJc w:val="left"/>
+      <w:pPr>
+        <w:ind w:left="720" w:hanging="360"/>
+      </w:pPr>
+    </w:lvl>
+    <w:lvl w:ilvl="1" w:tplc="04100019">
+      <w:start w:val="1"/>
+      <w:numFmt w:val="lowerLetter"/>
+      <w:lvlText w:val="%2."/>
+      <w:lvlJc w:val="left"/>
+      <w:pPr>
+        <w:ind w:left="1440" w:hanging="360"/>
+      </w:pPr>
+    </w:lvl>
+    <w:lvl w:ilvl="2" w:tplc="0410001B">
+      <w:start w:val="1"/>
+      <w:numFmt w:val="lowerRoman"/>
+      <w:lvlText w:val="%3."/>
+      <w:lvlJc w:val="right"/>
+      <w:pPr>
+        <w:ind w:left="2160" w:hanging="180"/>
+      </w:pPr>
+    </w:lvl>
+    <w:lvl w:ilvl="3" w:tplc="0410000F" w:tentative="1">
+      <w:start w:val="1"/>
+      <w:numFmt w:val="decimal"/>
+      <w:lvlText w:val="%4."/>
+      <w:lvlJc w:val="left"/>
+      <w:pPr>
+        <w:ind w:left="2880" w:hanging="360"/>
+      </w:pPr>
+    </w:lvl>
+    <w:lvl w:ilvl="4" w:tplc="04100019" w:tentative="1">
+      <w:start w:val="1"/>
+      <w:numFmt w:val="lowerLetter"/>
+      <w:lvlText w:val="%5."/>
+      <w:lvlJc w:val="left"/>
+      <w:pPr>
+        <w:ind w:left="3600" w:hanging="360"/>
+      </w:pPr>
+    </w:lvl>
+    <w:lvl w:ilvl="5" w:tplc="0410001B" w:tentative="1">
+      <w:start w:val="1"/>
+      <w:numFmt w:val="lowerRoman"/>
+      <w:lvlText w:val="%6."/>
+      <w:lvlJc w:val="right"/>
+      <w:pPr>
+        <w:ind w:left="4320" w:hanging="180"/>
+      </w:pPr>
+    </w:lvl>
+    <w:lvl w:ilvl="6" w:tplc="0410000F" w:tentative="1">
+      <w:start w:val="1"/>
+      <w:numFmt w:val="decimal"/>
+      <w:lvlText w:val="%7."/>
+      <w:lvlJc w:val="left"/>
+      <w:pPr>
+        <w:ind w:left="5040" w:hanging="360"/>
+      </w:pPr>
+    </w:lvl>
+    <w:lvl w:ilvl="7" w:tplc="04100019" w:tentative="1">
+      <w:start w:val="1"/>
+      <w:numFmt w:val="lowerLetter"/>
+      <w:lvlText w:val="%8."/>
+      <w:lvlJc w:val="left"/>
+      <w:pPr>
+        <w:ind w:left="5760" w:hanging="360"/>
+      </w:pPr>
+    </w:lvl>
+    <w:lvl w:ilvl="8" w:tplc="0410001B" w:tentative="1">
+      <w:start w:val="1"/>
+      <w:numFmt w:val="lowerRoman"/>
+      <w:lvlText w:val="%9."/>
+      <w:lvlJc w:val="right"/>
+      <w:pPr>
+        <w:ind w:left="6480" w:hanging="180"/>
+      </w:pPr>
+    </w:lvl>
+  </w:abstractNum>
+  <w:abstractNum w:abstractNumId="8">
+    <w:nsid w:val="5BEC25BC"/>
+    <w:multiLevelType w:val="hybridMultilevel"/>
+    <w:tmpl w:val="A0A0BFBA"/>
+    <w:lvl w:ilvl="0" w:tplc="04100001">
+      <w:start w:val="1"/>
+      <w:numFmt w:val="bullet"/>
+      <w:lvlText w:val=""/>
+      <w:lvlJc w:val="left"/>
+      <w:pPr>
+        <w:ind w:left="720" w:hanging="360"/>
+      </w:pPr>
+      <w:rPr>
+        <w:rFonts w:ascii="Symbol" w:hAnsi="Symbol" w:hint="default"/>
+      </w:rPr>
+    </w:lvl>
+    <w:lvl w:ilvl="1" w:tplc="04100003">
+      <w:start w:val="1"/>
+      <w:numFmt w:val="bullet"/>
+      <w:lvlText w:val="o"/>
+      <w:lvlJc w:val="left"/>
+      <w:pPr>
+        <w:ind w:left="1440" w:hanging="360"/>
+      </w:pPr>
+      <w:rPr>
+        <w:rFonts w:ascii="Courier New" w:hAnsi="Courier New" w:cs="Courier New" w:hint="default"/>
+      </w:rPr>
+    </w:lvl>
+    <w:lvl w:ilvl="2" w:tplc="04100005">
       <w:start w:val="1"/>
       <w:numFmt w:val="bullet"/>
       <w:lvlText w:val=""/>
@@ -1885,6 +2793,12 @@
   </w:num>
   <w:num w:numId="7">
     <w:abstractNumId w:val="5"/>
+  </w:num>
+  <w:num w:numId="8">
+    <w:abstractNumId w:val="7"/>
+  </w:num>
+  <w:num w:numId="9">
+    <w:abstractNumId w:val="8"/>
   </w:num>
 </w:numbering>
 </file>

</xml_diff>

<commit_message>
How to exploit keys
</commit_message>
<xml_diff>
--- a/RavenDB/RavenDb20131028.docx
+++ b/RavenDB/RavenDb20131028.docx
@@ -1769,6 +1769,772 @@
       <w:r>
         <w:t>: new storage model</w:t>
       </w:r>
+    </w:p>
+    <w:p>
+      <w:r>
+        <w:t xml:space="preserve">In system db there’s a DOCUMENT </w:t>
+      </w:r>
+      <w:r>
+        <w:sym w:font="Wingdings" w:char="F04A"/>
+      </w:r>
+      <w:r>
+        <w:t xml:space="preserve"> under ‘System documents’ for each db.</w:t>
+      </w:r>
+    </w:p>
+    <w:p>
+      <w:r>
+        <w:t xml:space="preserve">(e.g. create new db, examine contents of system db, same structure of </w:t>
+      </w:r>
+      <w:proofErr w:type="spellStart"/>
+      <w:r>
+        <w:t>server.config</w:t>
+      </w:r>
+      <w:proofErr w:type="spellEnd"/>
+      <w:r>
+        <w:t>)</w:t>
+      </w:r>
+    </w:p>
+    <w:p>
+      <w:r>
+        <w:t>Read only at server startup, in a production scenario a replication-based solution is often preferred.</w:t>
+      </w:r>
+    </w:p>
+    <w:p>
+      <w:r>
+        <w:t xml:space="preserve">NO CROSS-DATABASE query (by default of course </w:t>
+      </w:r>
+      <w:r>
+        <w:sym w:font="Wingdings" w:char="F04A"/>
+      </w:r>
+      <w:r>
+        <w:t xml:space="preserve"> )</w:t>
+      </w:r>
+    </w:p>
+    <w:p>
+      <w:r>
+        <w:t>DBS share same server resources</w:t>
+      </w:r>
+    </w:p>
+    <w:p>
+      <w:r>
+        <w:t xml:space="preserve">Raw </w:t>
+      </w:r>
+      <w:proofErr w:type="spellStart"/>
+      <w:r>
+        <w:t>url</w:t>
+      </w:r>
+      <w:proofErr w:type="spellEnd"/>
+      <w:r>
+        <w:t xml:space="preserve"> shown at the bottom of </w:t>
+      </w:r>
+      <w:proofErr w:type="spellStart"/>
+      <w:r>
+        <w:t>RavenDB</w:t>
+      </w:r>
+      <w:proofErr w:type="spellEnd"/>
+      <w:r>
+        <w:t xml:space="preserve"> studio application (same </w:t>
+      </w:r>
+      <w:proofErr w:type="spellStart"/>
+      <w:r>
+        <w:t>urls</w:t>
+      </w:r>
+      <w:proofErr w:type="spellEnd"/>
+      <w:r>
+        <w:t xml:space="preserve"> you’d see using fiddler)</w:t>
+      </w:r>
+    </w:p>
+    <w:p>
+      <w:r>
+        <w:t>Of course there’s also an embeddable client (</w:t>
+      </w:r>
+      <w:proofErr w:type="spellStart"/>
+      <w:r>
+        <w:t>sql</w:t>
+      </w:r>
+      <w:proofErr w:type="spellEnd"/>
+      <w:r>
+        <w:t xml:space="preserve"> compact –like, hosted in application, can run in-memory, 100% compatible with </w:t>
+      </w:r>
+      <w:proofErr w:type="spellStart"/>
+      <w:r>
+        <w:t>ravendb</w:t>
+      </w:r>
+      <w:proofErr w:type="spellEnd"/>
+      <w:r>
+        <w:t xml:space="preserve"> therefore can perform 100% integrations tests in memory and replicate data on embedded version)</w:t>
+      </w:r>
+    </w:p>
+    <w:p>
+      <w:r>
+        <w:t>Replication is http-based</w:t>
+      </w:r>
+    </w:p>
+    <w:p>
+      <w:pPr>
+        <w:rPr>
+          <w:b/>
+        </w:rPr>
+      </w:pPr>
+      <w:r>
+        <w:rPr>
+          <w:b/>
+          <w:highlight w:val="yellow"/>
+        </w:rPr>
+        <w:t>Android build (!!!!!!!!!!)</w:t>
+      </w:r>
+    </w:p>
+    <w:p>
+      <w:r>
+        <w:t>(</w:t>
+      </w:r>
+      <w:proofErr w:type="spellStart"/>
+      <w:r>
+        <w:t>ravendb</w:t>
+      </w:r>
+      <w:proofErr w:type="spellEnd"/>
+      <w:r>
+        <w:t xml:space="preserve"> file structure)</w:t>
+      </w:r>
+    </w:p>
+    <w:p>
+      <w:r>
+        <w:t>client/</w:t>
+      </w:r>
+    </w:p>
+    <w:p>
+      <w:pPr>
+        <w:pStyle w:val="Paragrafoelenco"/>
+        <w:numPr>
+          <w:ilvl w:val="0"/>
+          <w:numId w:val="10"/>
+        </w:numPr>
+      </w:pPr>
+      <w:r>
+        <w:t>Lightweight</w:t>
+      </w:r>
+    </w:p>
+    <w:p>
+      <w:pPr>
+        <w:pStyle w:val="Paragrafoelenco"/>
+        <w:numPr>
+          <w:ilvl w:val="0"/>
+          <w:numId w:val="10"/>
+        </w:numPr>
+      </w:pPr>
+      <w:r>
+        <w:t>Abstractions</w:t>
+      </w:r>
+    </w:p>
+    <w:p>
+      <w:pPr>
+        <w:pStyle w:val="Paragrafoelenco"/>
+        <w:numPr>
+          <w:ilvl w:val="0"/>
+          <w:numId w:val="10"/>
+        </w:numPr>
+      </w:pPr>
+      <w:proofErr w:type="spellStart"/>
+      <w:r>
+        <w:t>Mvcintegration</w:t>
+      </w:r>
+      <w:proofErr w:type="spellEnd"/>
+      <w:r>
+        <w:t xml:space="preserve"> -</w:t>
+      </w:r>
+      <w:r>
+        <w:sym w:font="Wingdings" w:char="F0E0"/>
+      </w:r>
+      <w:r>
+        <w:t xml:space="preserve"> shows queries on your MVC app pages your app is performing</w:t>
+      </w:r>
+    </w:p>
+    <w:p>
+      <w:pPr>
+        <w:pStyle w:val="Paragrafoelenco"/>
+        <w:numPr>
+          <w:ilvl w:val="0"/>
+          <w:numId w:val="10"/>
+        </w:numPr>
+      </w:pPr>
+      <w:proofErr w:type="spellStart"/>
+      <w:r>
+        <w:t>Async</w:t>
+      </w:r>
+      <w:proofErr w:type="spellEnd"/>
+      <w:r>
+        <w:t xml:space="preserve"> targeting pack </w:t>
+      </w:r>
+      <w:r>
+        <w:sym w:font="Wingdings" w:char="F0E0"/>
+      </w:r>
+      <w:r>
+        <w:t xml:space="preserve"> add </w:t>
+      </w:r>
+      <w:proofErr w:type="spellStart"/>
+      <w:r>
+        <w:t>async</w:t>
+      </w:r>
+      <w:proofErr w:type="spellEnd"/>
+      <w:r>
+        <w:t>/await to .net4 project</w:t>
+      </w:r>
+    </w:p>
+    <w:p>
+      <w:r>
+        <w:t>Backup/</w:t>
+      </w:r>
+    </w:p>
+    <w:p>
+      <w:pPr>
+        <w:pBdr>
+          <w:bottom w:val="single" w:sz="6" w:space="1" w:color="auto"/>
+        </w:pBdr>
+      </w:pPr>
+      <w:r>
+        <w:t>Performs server-side calls</w:t>
+      </w:r>
+    </w:p>
+    <w:p>
+      <w:r>
+        <w:rPr>
+          <w:highlight w:val="yellow"/>
+        </w:rPr>
+        <w:t>Document</w:t>
+      </w:r>
+    </w:p>
+    <w:p>
+      <w:r>
+        <w:t>Primary key: unique in a database!</w:t>
+      </w:r>
+    </w:p>
+    <w:p>
+      <w:r>
+        <w:t>People/ (prefix that represents a set modeled by that document)</w:t>
+      </w:r>
+      <w:r>
+        <w:t>(convention over configuration: replace slash with something else in settings)</w:t>
+      </w:r>
+    </w:p>
+    <w:p>
+      <w:r>
+        <w:t xml:space="preserve">(advantage: rest-friendly </w:t>
+      </w:r>
+      <w:proofErr w:type="spellStart"/>
+      <w:r>
+        <w:t>urls</w:t>
+      </w:r>
+      <w:proofErr w:type="spellEnd"/>
+      <w:r>
+        <w:t>)</w:t>
+      </w:r>
+    </w:p>
+    <w:p>
+      <w:pPr>
+        <w:rPr>
+          <w:highlight w:val="yellow"/>
+        </w:rPr>
+      </w:pPr>
+      <w:r>
+        <w:rPr>
+          <w:highlight w:val="yellow"/>
+        </w:rPr>
+        <w:t xml:space="preserve">Ids are generate using a </w:t>
+      </w:r>
+      <w:proofErr w:type="spellStart"/>
+      <w:r>
+        <w:rPr>
+          <w:highlight w:val="yellow"/>
+        </w:rPr>
+        <w:t>hilo</w:t>
+      </w:r>
+      <w:proofErr w:type="spellEnd"/>
+      <w:r>
+        <w:rPr>
+          <w:highlight w:val="yellow"/>
+        </w:rPr>
+        <w:t xml:space="preserve"> algorithm</w:t>
+      </w:r>
+    </w:p>
+    <w:p>
+      <w:pPr>
+        <w:rPr>
+          <w:highlight w:val="yellow"/>
+        </w:rPr>
+      </w:pPr>
+      <w:r>
+        <w:rPr>
+          <w:highlight w:val="yellow"/>
+        </w:rPr>
+        <w:lastRenderedPageBreak/>
+        <w:t xml:space="preserve">If I get a document </w:t>
+      </w:r>
+      <w:proofErr w:type="spellStart"/>
+      <w:r>
+        <w:rPr>
+          <w:highlight w:val="yellow"/>
+        </w:rPr>
+        <w:t>wit</w:t>
+      </w:r>
+      <w:proofErr w:type="spellEnd"/>
+      <w:r>
+        <w:rPr>
+          <w:highlight w:val="yellow"/>
+        </w:rPr>
+        <w:t xml:space="preserve"> a definite key</w:t>
+      </w:r>
+      <w:r>
+        <w:rPr>
+          <w:highlight w:val="yellow"/>
+        </w:rPr>
+        <w:sym w:font="Wingdings" w:char="F0E8"/>
+      </w:r>
+      <w:r>
+        <w:rPr>
+          <w:highlight w:val="yellow"/>
+        </w:rPr>
+        <w:t>update</w:t>
+      </w:r>
+    </w:p>
+    <w:p>
+      <w:r>
+        <w:rPr>
+          <w:highlight w:val="yellow"/>
+        </w:rPr>
+        <w:t xml:space="preserve">Else (undefined key or slash-terminated </w:t>
+      </w:r>
+      <w:r>
+        <w:rPr>
+          <w:highlight w:val="yellow"/>
+        </w:rPr>
+        <w:sym w:font="Wingdings" w:char="F0E8"/>
+      </w:r>
+      <w:r>
+        <w:rPr>
+          <w:highlight w:val="yellow"/>
+        </w:rPr>
+        <w:t xml:space="preserve"> generate key)</w:t>
+      </w:r>
+    </w:p>
+    <w:p>
+      <w:r>
+        <w:t>Content –length shown on studio page is real document length (except for metadata)</w:t>
+      </w:r>
+    </w:p>
+    <w:p>
+      <w:r>
+        <w:rPr>
+          <w:highlight w:val="yellow"/>
+        </w:rPr>
+        <w:t>WHY HTTP???</w:t>
+      </w:r>
+    </w:p>
+    <w:p>
+      <w:r>
+        <w:t>Advantages:</w:t>
+      </w:r>
+    </w:p>
+    <w:p>
+      <w:r>
+        <w:t>Caching (provided by proxies)</w:t>
+      </w:r>
+    </w:p>
+    <w:p>
+      <w:r>
+        <w:t>Authority of information (ask)</w:t>
+      </w:r>
+    </w:p>
+    <w:p>
+      <w:r>
+        <w:t>Transport compression (</w:t>
+      </w:r>
+      <w:proofErr w:type="spellStart"/>
+      <w:r>
+        <w:t>iis</w:t>
+      </w:r>
+      <w:proofErr w:type="spellEnd"/>
+      <w:r>
+        <w:t xml:space="preserve"> + apply </w:t>
+      </w:r>
+      <w:proofErr w:type="spellStart"/>
+      <w:r>
+        <w:t>gzip</w:t>
+      </w:r>
+      <w:proofErr w:type="spellEnd"/>
+      <w:r>
+        <w:t>)</w:t>
+      </w:r>
+    </w:p>
+    <w:p>
+      <w:pPr>
+        <w:rPr>
+          <w:b/>
+        </w:rPr>
+      </w:pPr>
+      <w:r>
+        <w:rPr>
+          <w:b/>
+        </w:rPr>
+        <w:t>Security</w:t>
+      </w:r>
+    </w:p>
+    <w:p>
+      <w:r>
+        <w:t>Server authentication</w:t>
+      </w:r>
+    </w:p>
+    <w:p>
+      <w:pPr>
+        <w:pStyle w:val="Paragrafoelenco"/>
+        <w:numPr>
+          <w:ilvl w:val="0"/>
+          <w:numId w:val="11"/>
+        </w:numPr>
+      </w:pPr>
+      <w:r>
+        <w:t>Windows authentication</w:t>
+      </w:r>
+    </w:p>
+    <w:p>
+      <w:pPr>
+        <w:pStyle w:val="Paragrafoelenco"/>
+        <w:numPr>
+          <w:ilvl w:val="0"/>
+          <w:numId w:val="11"/>
+        </w:numPr>
+      </w:pPr>
+      <w:r>
+        <w:t>Basic authentication (http header</w:t>
+      </w:r>
+    </w:p>
+    <w:p>
+      <w:pPr>
+        <w:pStyle w:val="Paragrafoelenco"/>
+        <w:numPr>
+          <w:ilvl w:val="0"/>
+          <w:numId w:val="11"/>
+        </w:numPr>
+      </w:pPr>
+      <w:proofErr w:type="spellStart"/>
+      <w:r>
+        <w:t>OAuth</w:t>
+      </w:r>
+      <w:proofErr w:type="spellEnd"/>
+      <w:r>
+        <w:t xml:space="preserve"> :) (expose </w:t>
+      </w:r>
+      <w:proofErr w:type="spellStart"/>
+      <w:r>
+        <w:t>oauth</w:t>
+      </w:r>
+      <w:proofErr w:type="spellEnd"/>
+      <w:r>
+        <w:t xml:space="preserve"> server from </w:t>
+      </w:r>
+      <w:proofErr w:type="spellStart"/>
+      <w:r>
+        <w:t>ravendb</w:t>
+      </w:r>
+      <w:proofErr w:type="spellEnd"/>
+      <w:r>
+        <w:t>)</w:t>
+      </w:r>
+    </w:p>
+    <w:p>
+      <w:pPr>
+        <w:pStyle w:val="Paragrafoelenco"/>
+        <w:numPr>
+          <w:ilvl w:val="0"/>
+          <w:numId w:val="11"/>
+        </w:numPr>
+      </w:pPr>
+      <w:r>
+        <w:t>Levels: Admin(</w:t>
+      </w:r>
+      <w:proofErr w:type="spellStart"/>
+      <w:r>
+        <w:t>agpl</w:t>
+      </w:r>
+      <w:proofErr w:type="spellEnd"/>
+      <w:r>
+        <w:t xml:space="preserve">) (, </w:t>
+      </w:r>
+      <w:proofErr w:type="spellStart"/>
+      <w:r>
+        <w:t>none,get</w:t>
+      </w:r>
+      <w:proofErr w:type="spellEnd"/>
+      <w:r>
+        <w:t xml:space="preserve"> not allowed with </w:t>
+      </w:r>
+      <w:proofErr w:type="spellStart"/>
+      <w:r>
+        <w:t>agpl</w:t>
+      </w:r>
+      <w:proofErr w:type="spellEnd"/>
+      <w:r>
+        <w:t xml:space="preserve"> license)</w:t>
+      </w:r>
+    </w:p>
+    <w:p>
+      <w:r>
+        <w:t>Settings tab on system DB:</w:t>
+      </w:r>
+    </w:p>
+    <w:p>
+      <w:r>
+        <w:t>Windows authentication/</w:t>
+      </w:r>
+      <w:proofErr w:type="spellStart"/>
+      <w:r>
+        <w:t>api</w:t>
+      </w:r>
+      <w:proofErr w:type="spellEnd"/>
+      <w:r>
+        <w:t xml:space="preserve"> key</w:t>
+      </w:r>
+    </w:p>
+    <w:p>
+      <w:r>
+        <w:t xml:space="preserve">BUILTIN\user (BUILTIN </w:t>
+      </w:r>
+      <w:r>
+        <w:sym w:font="Wingdings" w:char="F0E8"/>
+      </w:r>
+      <w:r>
+        <w:t xml:space="preserve"> .net convention to refer to local machine)</w:t>
+      </w:r>
+    </w:p>
+    <w:p>
+      <w:r>
+        <w:t>*</w:t>
+      </w:r>
+    </w:p>
+    <w:p>
+      <w:r>
+        <w:t>System</w:t>
+      </w:r>
+    </w:p>
+    <w:p/>
+    <w:p>
+      <w:proofErr w:type="spellStart"/>
+      <w:r>
+        <w:t>Localsystem</w:t>
+      </w:r>
+      <w:proofErr w:type="spellEnd"/>
+      <w:r>
+        <w:t>/</w:t>
+      </w:r>
+      <w:proofErr w:type="spellStart"/>
+      <w:r>
+        <w:t>networkservice</w:t>
+      </w:r>
+      <w:proofErr w:type="spellEnd"/>
+      <w:r>
+        <w:t xml:space="preserve"> not appropriate because they do not have Active dir read permission!</w:t>
+      </w:r>
+    </w:p>
+    <w:p>
+      <w:r>
+        <w:t>OAUTH: great in a hosting scenario (Azure/Amazon )</w:t>
+      </w:r>
+    </w:p>
+    <w:p>
+      <w:r>
+        <w:t>Same major version means compatibility between client and server!</w:t>
+      </w:r>
+    </w:p>
+    <w:p/>
+    <w:p>
+      <w:r>
+        <w:t>DTC (distributed transactions are ) Supported!</w:t>
+      </w:r>
+    </w:p>
+    <w:p>
+      <w:r>
+        <w:t>Lookup documents</w:t>
+      </w:r>
+      <w:r>
+        <w:t xml:space="preserve">: exploit id format </w:t>
+      </w:r>
+      <w:r>
+        <w:sym w:font="Wingdings" w:char="F04A"/>
+      </w:r>
+      <w:r>
+        <w:t xml:space="preserve"> (should not change in time) (can search by prefix)(up to this point we’re using it like Cassandra (k/value store)</w:t>
+      </w:r>
+    </w:p>
+    <w:p>
+      <w:r>
+        <w:t>Orders/Italy/Lombardy/Milan/1</w:t>
+      </w:r>
+    </w:p>
+    <w:p>
+      <w:r>
+        <w:t>{</w:t>
+      </w:r>
+    </w:p>
+    <w:p>
+      <w:r>
+        <w:t>“</w:t>
+      </w:r>
+      <w:proofErr w:type="spellStart"/>
+      <w:r>
+        <w:t>ordernr</w:t>
+      </w:r>
+      <w:proofErr w:type="spellEnd"/>
+      <w:r>
+        <w:t>”:”128”</w:t>
+      </w:r>
+    </w:p>
+    <w:p>
+      <w:pPr>
+        <w:pBdr>
+          <w:bottom w:val="single" w:sz="6" w:space="1" w:color="auto"/>
+        </w:pBdr>
+      </w:pPr>
+      <w:r>
+        <w:lastRenderedPageBreak/>
+        <w:t>}</w:t>
+      </w:r>
+    </w:p>
+    <w:p>
+      <w:r>
+        <w:t>Dealing with concurrency</w:t>
+      </w:r>
+    </w:p>
+    <w:p>
+      <w:r>
+        <w:t xml:space="preserve">Solution: </w:t>
+      </w:r>
+      <w:proofErr w:type="spellStart"/>
+      <w:r>
+        <w:t>Etag</w:t>
+      </w:r>
+      <w:proofErr w:type="spellEnd"/>
+      <w:r>
+        <w:t xml:space="preserve"> (</w:t>
+      </w:r>
+      <w:proofErr w:type="spellStart"/>
+      <w:r>
+        <w:t>onderdeel</w:t>
+      </w:r>
+      <w:proofErr w:type="spellEnd"/>
+      <w:r>
+        <w:t xml:space="preserve"> van metadata) (transformed </w:t>
+      </w:r>
+      <w:proofErr w:type="spellStart"/>
+      <w:r>
+        <w:t>datetime</w:t>
+      </w:r>
+      <w:proofErr w:type="spellEnd"/>
+      <w:r>
+        <w:t>, problems?)</w:t>
+      </w:r>
+    </w:p>
+    <w:p>
+      <w:r>
+        <w:t>Metadata</w:t>
+      </w:r>
+    </w:p>
+    <w:p>
+      <w:pPr>
+        <w:pStyle w:val="Paragrafoelenco"/>
+        <w:numPr>
+          <w:ilvl w:val="0"/>
+          <w:numId w:val="12"/>
+        </w:numPr>
+      </w:pPr>
+      <w:r>
+        <w:t>=Dictionary</w:t>
+      </w:r>
+    </w:p>
+    <w:p>
+      <w:pPr>
+        <w:pStyle w:val="Paragrafoelenco"/>
+        <w:numPr>
+          <w:ilvl w:val="0"/>
+          <w:numId w:val="12"/>
+        </w:numPr>
+      </w:pPr>
+      <w:r>
+        <w:t>Transmitted via http</w:t>
+      </w:r>
+    </w:p>
+    <w:p>
+      <w:pPr>
+        <w:pStyle w:val="Paragrafoelenco"/>
+        <w:numPr>
+          <w:ilvl w:val="0"/>
+          <w:numId w:val="12"/>
+        </w:numPr>
+      </w:pPr>
+      <w:proofErr w:type="spellStart"/>
+      <w:r>
+        <w:t>Sommige</w:t>
+      </w:r>
+      <w:proofErr w:type="spellEnd"/>
+      <w:r>
+        <w:t xml:space="preserve"> </w:t>
+      </w:r>
+      <w:proofErr w:type="spellStart"/>
+      <w:r>
+        <w:t>kan</w:t>
+      </w:r>
+      <w:proofErr w:type="spellEnd"/>
+      <w:r>
+        <w:t xml:space="preserve"> je </w:t>
+      </w:r>
+      <w:proofErr w:type="spellStart"/>
+      <w:r>
+        <w:t>niet</w:t>
+      </w:r>
+      <w:proofErr w:type="spellEnd"/>
+      <w:r>
+        <w:t xml:space="preserve"> </w:t>
+      </w:r>
+      <w:proofErr w:type="spellStart"/>
+      <w:r>
+        <w:t>wijzigen</w:t>
+      </w:r>
+      <w:proofErr w:type="spellEnd"/>
+    </w:p>
+    <w:p>
+      <w:pPr>
+        <w:pStyle w:val="Paragrafoelenco"/>
+        <w:numPr>
+          <w:ilvl w:val="0"/>
+          <w:numId w:val="12"/>
+        </w:numPr>
+      </w:pPr>
+      <w:r>
+        <w:t xml:space="preserve">Raven entity name: used by </w:t>
+      </w:r>
+      <w:proofErr w:type="spellStart"/>
+      <w:r>
+        <w:t>ravendb</w:t>
+      </w:r>
+      <w:proofErr w:type="spellEnd"/>
+      <w:r>
+        <w:t xml:space="preserve"> admin </w:t>
+      </w:r>
+      <w:proofErr w:type="spellStart"/>
+      <w:r>
+        <w:t>ui</w:t>
+      </w:r>
+      <w:proofErr w:type="spellEnd"/>
+      <w:r>
+        <w:t xml:space="preserve"> to show similar kinds of data</w:t>
+      </w:r>
+    </w:p>
+    <w:p>
+      <w:pPr>
+        <w:pStyle w:val="Paragrafoelenco"/>
+        <w:numPr>
+          <w:ilvl w:val="0"/>
+          <w:numId w:val="12"/>
+        </w:numPr>
+      </w:pPr>
     </w:p>
     <w:p/>
     <w:sectPr>
@@ -2349,6 +3115,119 @@
     </w:lvl>
   </w:abstractNum>
   <w:abstractNum w:abstractNumId="5">
+    <w:nsid w:val="47AC5257"/>
+    <w:multiLevelType w:val="hybridMultilevel"/>
+    <w:tmpl w:val="1C322E2C"/>
+    <w:lvl w:ilvl="0" w:tplc="04100001">
+      <w:start w:val="1"/>
+      <w:numFmt w:val="bullet"/>
+      <w:lvlText w:val=""/>
+      <w:lvlJc w:val="left"/>
+      <w:pPr>
+        <w:ind w:left="720" w:hanging="360"/>
+      </w:pPr>
+      <w:rPr>
+        <w:rFonts w:ascii="Symbol" w:hAnsi="Symbol" w:hint="default"/>
+      </w:rPr>
+    </w:lvl>
+    <w:lvl w:ilvl="1" w:tplc="04100003" w:tentative="1">
+      <w:start w:val="1"/>
+      <w:numFmt w:val="bullet"/>
+      <w:lvlText w:val="o"/>
+      <w:lvlJc w:val="left"/>
+      <w:pPr>
+        <w:ind w:left="1440" w:hanging="360"/>
+      </w:pPr>
+      <w:rPr>
+        <w:rFonts w:ascii="Courier New" w:hAnsi="Courier New" w:cs="Courier New" w:hint="default"/>
+      </w:rPr>
+    </w:lvl>
+    <w:lvl w:ilvl="2" w:tplc="04100005" w:tentative="1">
+      <w:start w:val="1"/>
+      <w:numFmt w:val="bullet"/>
+      <w:lvlText w:val=""/>
+      <w:lvlJc w:val="left"/>
+      <w:pPr>
+        <w:ind w:left="2160" w:hanging="360"/>
+      </w:pPr>
+      <w:rPr>
+        <w:rFonts w:ascii="Wingdings" w:hAnsi="Wingdings" w:hint="default"/>
+      </w:rPr>
+    </w:lvl>
+    <w:lvl w:ilvl="3" w:tplc="04100001" w:tentative="1">
+      <w:start w:val="1"/>
+      <w:numFmt w:val="bullet"/>
+      <w:lvlText w:val=""/>
+      <w:lvlJc w:val="left"/>
+      <w:pPr>
+        <w:ind w:left="2880" w:hanging="360"/>
+      </w:pPr>
+      <w:rPr>
+        <w:rFonts w:ascii="Symbol" w:hAnsi="Symbol" w:hint="default"/>
+      </w:rPr>
+    </w:lvl>
+    <w:lvl w:ilvl="4" w:tplc="04100003" w:tentative="1">
+      <w:start w:val="1"/>
+      <w:numFmt w:val="bullet"/>
+      <w:lvlText w:val="o"/>
+      <w:lvlJc w:val="left"/>
+      <w:pPr>
+        <w:ind w:left="3600" w:hanging="360"/>
+      </w:pPr>
+      <w:rPr>
+        <w:rFonts w:ascii="Courier New" w:hAnsi="Courier New" w:cs="Courier New" w:hint="default"/>
+      </w:rPr>
+    </w:lvl>
+    <w:lvl w:ilvl="5" w:tplc="04100005" w:tentative="1">
+      <w:start w:val="1"/>
+      <w:numFmt w:val="bullet"/>
+      <w:lvlText w:val=""/>
+      <w:lvlJc w:val="left"/>
+      <w:pPr>
+        <w:ind w:left="4320" w:hanging="360"/>
+      </w:pPr>
+      <w:rPr>
+        <w:rFonts w:ascii="Wingdings" w:hAnsi="Wingdings" w:hint="default"/>
+      </w:rPr>
+    </w:lvl>
+    <w:lvl w:ilvl="6" w:tplc="04100001" w:tentative="1">
+      <w:start w:val="1"/>
+      <w:numFmt w:val="bullet"/>
+      <w:lvlText w:val=""/>
+      <w:lvlJc w:val="left"/>
+      <w:pPr>
+        <w:ind w:left="5040" w:hanging="360"/>
+      </w:pPr>
+      <w:rPr>
+        <w:rFonts w:ascii="Symbol" w:hAnsi="Symbol" w:hint="default"/>
+      </w:rPr>
+    </w:lvl>
+    <w:lvl w:ilvl="7" w:tplc="04100003" w:tentative="1">
+      <w:start w:val="1"/>
+      <w:numFmt w:val="bullet"/>
+      <w:lvlText w:val="o"/>
+      <w:lvlJc w:val="left"/>
+      <w:pPr>
+        <w:ind w:left="5760" w:hanging="360"/>
+      </w:pPr>
+      <w:rPr>
+        <w:rFonts w:ascii="Courier New" w:hAnsi="Courier New" w:cs="Courier New" w:hint="default"/>
+      </w:rPr>
+    </w:lvl>
+    <w:lvl w:ilvl="8" w:tplc="04100005" w:tentative="1">
+      <w:start w:val="1"/>
+      <w:numFmt w:val="bullet"/>
+      <w:lvlText w:val=""/>
+      <w:lvlJc w:val="left"/>
+      <w:pPr>
+        <w:ind w:left="6480" w:hanging="360"/>
+      </w:pPr>
+      <w:rPr>
+        <w:rFonts w:ascii="Wingdings" w:hAnsi="Wingdings" w:hint="default"/>
+      </w:rPr>
+    </w:lvl>
+  </w:abstractNum>
+  <w:abstractNum w:abstractNumId="6">
     <w:nsid w:val="48812EF6"/>
     <w:multiLevelType w:val="hybridMultilevel"/>
     <w:tmpl w:val="8EF248A6"/>
@@ -2461,7 +3340,206 @@
       </w:rPr>
     </w:lvl>
   </w:abstractNum>
-  <w:abstractNum w:abstractNumId="6">
+  <w:abstractNum w:abstractNumId="7">
+    <w:nsid w:val="4D6D0D57"/>
+    <w:multiLevelType w:val="hybridMultilevel"/>
+    <w:tmpl w:val="0A5814CA"/>
+    <w:lvl w:ilvl="0" w:tplc="04100001">
+      <w:start w:val="1"/>
+      <w:numFmt w:val="bullet"/>
+      <w:lvlText w:val=""/>
+      <w:lvlJc w:val="left"/>
+      <w:pPr>
+        <w:ind w:left="720" w:hanging="360"/>
+      </w:pPr>
+      <w:rPr>
+        <w:rFonts w:ascii="Symbol" w:hAnsi="Symbol" w:hint="default"/>
+      </w:rPr>
+    </w:lvl>
+    <w:lvl w:ilvl="1" w:tplc="04100003" w:tentative="1">
+      <w:start w:val="1"/>
+      <w:numFmt w:val="bullet"/>
+      <w:lvlText w:val="o"/>
+      <w:lvlJc w:val="left"/>
+      <w:pPr>
+        <w:ind w:left="1440" w:hanging="360"/>
+      </w:pPr>
+      <w:rPr>
+        <w:rFonts w:ascii="Courier New" w:hAnsi="Courier New" w:cs="Courier New" w:hint="default"/>
+      </w:rPr>
+    </w:lvl>
+    <w:lvl w:ilvl="2" w:tplc="04100005" w:tentative="1">
+      <w:start w:val="1"/>
+      <w:numFmt w:val="bullet"/>
+      <w:lvlText w:val=""/>
+      <w:lvlJc w:val="left"/>
+      <w:pPr>
+        <w:ind w:left="2160" w:hanging="360"/>
+      </w:pPr>
+      <w:rPr>
+        <w:rFonts w:ascii="Wingdings" w:hAnsi="Wingdings" w:hint="default"/>
+      </w:rPr>
+    </w:lvl>
+    <w:lvl w:ilvl="3" w:tplc="04100001" w:tentative="1">
+      <w:start w:val="1"/>
+      <w:numFmt w:val="bullet"/>
+      <w:lvlText w:val=""/>
+      <w:lvlJc w:val="left"/>
+      <w:pPr>
+        <w:ind w:left="2880" w:hanging="360"/>
+      </w:pPr>
+      <w:rPr>
+        <w:rFonts w:ascii="Symbol" w:hAnsi="Symbol" w:hint="default"/>
+      </w:rPr>
+    </w:lvl>
+    <w:lvl w:ilvl="4" w:tplc="04100003" w:tentative="1">
+      <w:start w:val="1"/>
+      <w:numFmt w:val="bullet"/>
+      <w:lvlText w:val="o"/>
+      <w:lvlJc w:val="left"/>
+      <w:pPr>
+        <w:ind w:left="3600" w:hanging="360"/>
+      </w:pPr>
+      <w:rPr>
+        <w:rFonts w:ascii="Courier New" w:hAnsi="Courier New" w:cs="Courier New" w:hint="default"/>
+      </w:rPr>
+    </w:lvl>
+    <w:lvl w:ilvl="5" w:tplc="04100005" w:tentative="1">
+      <w:start w:val="1"/>
+      <w:numFmt w:val="bullet"/>
+      <w:lvlText w:val=""/>
+      <w:lvlJc w:val="left"/>
+      <w:pPr>
+        <w:ind w:left="4320" w:hanging="360"/>
+      </w:pPr>
+      <w:rPr>
+        <w:rFonts w:ascii="Wingdings" w:hAnsi="Wingdings" w:hint="default"/>
+      </w:rPr>
+    </w:lvl>
+    <w:lvl w:ilvl="6" w:tplc="04100001" w:tentative="1">
+      <w:start w:val="1"/>
+      <w:numFmt w:val="bullet"/>
+      <w:lvlText w:val=""/>
+      <w:lvlJc w:val="left"/>
+      <w:pPr>
+        <w:ind w:left="5040" w:hanging="360"/>
+      </w:pPr>
+      <w:rPr>
+        <w:rFonts w:ascii="Symbol" w:hAnsi="Symbol" w:hint="default"/>
+      </w:rPr>
+    </w:lvl>
+    <w:lvl w:ilvl="7" w:tplc="04100003" w:tentative="1">
+      <w:start w:val="1"/>
+      <w:numFmt w:val="bullet"/>
+      <w:lvlText w:val="o"/>
+      <w:lvlJc w:val="left"/>
+      <w:pPr>
+        <w:ind w:left="5760" w:hanging="360"/>
+      </w:pPr>
+      <w:rPr>
+        <w:rFonts w:ascii="Courier New" w:hAnsi="Courier New" w:cs="Courier New" w:hint="default"/>
+      </w:rPr>
+    </w:lvl>
+    <w:lvl w:ilvl="8" w:tplc="04100005" w:tentative="1">
+      <w:start w:val="1"/>
+      <w:numFmt w:val="bullet"/>
+      <w:lvlText w:val=""/>
+      <w:lvlJc w:val="left"/>
+      <w:pPr>
+        <w:ind w:left="6480" w:hanging="360"/>
+      </w:pPr>
+      <w:rPr>
+        <w:rFonts w:ascii="Wingdings" w:hAnsi="Wingdings" w:hint="default"/>
+      </w:rPr>
+    </w:lvl>
+  </w:abstractNum>
+  <w:abstractNum w:abstractNumId="8">
+    <w:nsid w:val="4E0B2F38"/>
+    <w:multiLevelType w:val="hybridMultilevel"/>
+    <w:tmpl w:val="5FFE2534"/>
+    <w:lvl w:ilvl="0" w:tplc="0410000F">
+      <w:start w:val="1"/>
+      <w:numFmt w:val="decimal"/>
+      <w:lvlText w:val="%1."/>
+      <w:lvlJc w:val="left"/>
+      <w:pPr>
+        <w:ind w:left="720" w:hanging="360"/>
+      </w:pPr>
+    </w:lvl>
+    <w:lvl w:ilvl="1" w:tplc="04100019" w:tentative="1">
+      <w:start w:val="1"/>
+      <w:numFmt w:val="lowerLetter"/>
+      <w:lvlText w:val="%2."/>
+      <w:lvlJc w:val="left"/>
+      <w:pPr>
+        <w:ind w:left="1440" w:hanging="360"/>
+      </w:pPr>
+    </w:lvl>
+    <w:lvl w:ilvl="2" w:tplc="0410001B" w:tentative="1">
+      <w:start w:val="1"/>
+      <w:numFmt w:val="lowerRoman"/>
+      <w:lvlText w:val="%3."/>
+      <w:lvlJc w:val="right"/>
+      <w:pPr>
+        <w:ind w:left="2160" w:hanging="180"/>
+      </w:pPr>
+    </w:lvl>
+    <w:lvl w:ilvl="3" w:tplc="0410000F" w:tentative="1">
+      <w:start w:val="1"/>
+      <w:numFmt w:val="decimal"/>
+      <w:lvlText w:val="%4."/>
+      <w:lvlJc w:val="left"/>
+      <w:pPr>
+        <w:ind w:left="2880" w:hanging="360"/>
+      </w:pPr>
+    </w:lvl>
+    <w:lvl w:ilvl="4" w:tplc="04100019" w:tentative="1">
+      <w:start w:val="1"/>
+      <w:numFmt w:val="lowerLetter"/>
+      <w:lvlText w:val="%5."/>
+      <w:lvlJc w:val="left"/>
+      <w:pPr>
+        <w:ind w:left="3600" w:hanging="360"/>
+      </w:pPr>
+    </w:lvl>
+    <w:lvl w:ilvl="5" w:tplc="0410001B" w:tentative="1">
+      <w:start w:val="1"/>
+      <w:numFmt w:val="lowerRoman"/>
+      <w:lvlText w:val="%6."/>
+      <w:lvlJc w:val="right"/>
+      <w:pPr>
+        <w:ind w:left="4320" w:hanging="180"/>
+      </w:pPr>
+    </w:lvl>
+    <w:lvl w:ilvl="6" w:tplc="0410000F" w:tentative="1">
+      <w:start w:val="1"/>
+      <w:numFmt w:val="decimal"/>
+      <w:lvlText w:val="%7."/>
+      <w:lvlJc w:val="left"/>
+      <w:pPr>
+        <w:ind w:left="5040" w:hanging="360"/>
+      </w:pPr>
+    </w:lvl>
+    <w:lvl w:ilvl="7" w:tplc="04100019" w:tentative="1">
+      <w:start w:val="1"/>
+      <w:numFmt w:val="lowerLetter"/>
+      <w:lvlText w:val="%8."/>
+      <w:lvlJc w:val="left"/>
+      <w:pPr>
+        <w:ind w:left="5760" w:hanging="360"/>
+      </w:pPr>
+    </w:lvl>
+    <w:lvl w:ilvl="8" w:tplc="0410001B" w:tentative="1">
+      <w:start w:val="1"/>
+      <w:numFmt w:val="lowerRoman"/>
+      <w:lvlText w:val="%9."/>
+      <w:lvlJc w:val="right"/>
+      <w:pPr>
+        <w:ind w:left="6480" w:hanging="180"/>
+      </w:pPr>
+    </w:lvl>
+  </w:abstractNum>
+  <w:abstractNum w:abstractNumId="9">
     <w:nsid w:val="563B7068"/>
     <w:multiLevelType w:val="hybridMultilevel"/>
     <w:tmpl w:val="C9069CB6"/>
@@ -2574,7 +3652,7 @@
       </w:rPr>
     </w:lvl>
   </w:abstractNum>
-  <w:abstractNum w:abstractNumId="7">
+  <w:abstractNum w:abstractNumId="10">
     <w:nsid w:val="5AB231CC"/>
     <w:multiLevelType w:val="hybridMultilevel"/>
     <w:tmpl w:val="351E0C48"/>
@@ -2660,7 +3738,7 @@
       </w:pPr>
     </w:lvl>
   </w:abstractNum>
-  <w:abstractNum w:abstractNumId="8">
+  <w:abstractNum w:abstractNumId="11">
     <w:nsid w:val="5BEC25BC"/>
     <w:multiLevelType w:val="hybridMultilevel"/>
     <w:tmpl w:val="A0A0BFBA"/>
@@ -2777,7 +3855,7 @@
     <w:abstractNumId w:val="3"/>
   </w:num>
   <w:num w:numId="2">
-    <w:abstractNumId w:val="6"/>
+    <w:abstractNumId w:val="9"/>
   </w:num>
   <w:num w:numId="3">
     <w:abstractNumId w:val="0"/>
@@ -2792,13 +3870,22 @@
     <w:abstractNumId w:val="1"/>
   </w:num>
   <w:num w:numId="7">
+    <w:abstractNumId w:val="6"/>
+  </w:num>
+  <w:num w:numId="8">
+    <w:abstractNumId w:val="10"/>
+  </w:num>
+  <w:num w:numId="9">
+    <w:abstractNumId w:val="11"/>
+  </w:num>
+  <w:num w:numId="10">
     <w:abstractNumId w:val="5"/>
   </w:num>
-  <w:num w:numId="8">
+  <w:num w:numId="11">
+    <w:abstractNumId w:val="8"/>
+  </w:num>
+  <w:num w:numId="12">
     <w:abstractNumId w:val="7"/>
-  </w:num>
-  <w:num w:numId="9">
-    <w:abstractNumId w:val="8"/>
   </w:num>
 </w:numbering>
 </file>

</xml_diff>

<commit_message>
Filters + validation strategy
</commit_message>
<xml_diff>
--- a/RavenDB/RavenDb20131028.docx
+++ b/RavenDB/RavenDb20131028.docx
@@ -5656,6 +5656,435 @@
         <w:t>"/"+stuff+"/"+keygenerator.NextId()</w:t>
       </w:r>
     </w:p>
+    <w:p>
+      <w:r>
+        <w:rPr>
+          <w:highlight w:val="yellow"/>
+        </w:rPr>
+        <w:lastRenderedPageBreak/>
+        <w:t>CONVENTIONS ARE CLIENT-SIDE!</w:t>
+      </w:r>
+    </w:p>
+    <w:p>
+      <w:r>
+        <w:t>Q: what happens if I change a class name from A to B</w:t>
+      </w:r>
+    </w:p>
+    <w:p>
+      <w:r>
+        <w:t>A</w:t>
+      </w:r>
+      <w:r>
+        <w:t>1</w:t>
+      </w:r>
+      <w:r>
+        <w:t xml:space="preserve">: </w:t>
+      </w:r>
+      <w:proofErr w:type="spellStart"/>
+      <w:r>
+        <w:t>FindClrType</w:t>
+      </w:r>
+      <w:proofErr w:type="spellEnd"/>
+      <w:r>
+        <w:t xml:space="preserve"> (could not keep up </w:t>
+      </w:r>
+      <w:r>
+        <w:sym w:font="Wingdings" w:char="F04C"/>
+      </w:r>
+      <w:r>
+        <w:t xml:space="preserve"> with the speaker)</w:t>
+      </w:r>
+    </w:p>
+    <w:p>
+      <w:r>
+        <w:t xml:space="preserve">A2: </w:t>
+      </w:r>
+      <w:proofErr w:type="spellStart"/>
+      <w:r>
+        <w:t>store.registrelistener</w:t>
+      </w:r>
+      <w:proofErr w:type="spellEnd"/>
+      <w:r>
+        <w:t>(</w:t>
+      </w:r>
+      <w:proofErr w:type="spellStart"/>
+      <w:r>
+        <w:t>Idocumentconversionlistener</w:t>
+      </w:r>
+      <w:proofErr w:type="spellEnd"/>
+      <w:r>
+        <w:t xml:space="preserve">); //right after </w:t>
+      </w:r>
+      <w:proofErr w:type="spellStart"/>
+      <w:r>
+        <w:t>store.initialize</w:t>
+      </w:r>
+      <w:proofErr w:type="spellEnd"/>
+      <w:r>
+        <w:t xml:space="preserve"> just like you’d do with </w:t>
+      </w:r>
+      <w:proofErr w:type="spellStart"/>
+      <w:r>
+        <w:t>nhibernate</w:t>
+      </w:r>
+      <w:proofErr w:type="spellEnd"/>
+      <w:r>
+        <w:t>!</w:t>
+      </w:r>
+    </w:p>
+    <w:p>
+      <w:proofErr w:type="spellStart"/>
+      <w:r>
+        <w:t>Raven.Client.Listeners</w:t>
+      </w:r>
+      <w:proofErr w:type="spellEnd"/>
+      <w:r>
+        <w:t>.*//</w:t>
+      </w:r>
+      <w:r>
+        <w:t>you can find event listeners related to insertion update delete etc here</w:t>
+      </w:r>
+    </w:p>
+    <w:p>
+      <w:pPr>
+        <w:rPr>
+          <w:highlight w:val="darkCyan"/>
+        </w:rPr>
+      </w:pPr>
+      <w:proofErr w:type="spellStart"/>
+      <w:r>
+        <w:rPr>
+          <w:highlight w:val="darkCyan"/>
+        </w:rPr>
+        <w:t>QueryListener</w:t>
+      </w:r>
+      <w:proofErr w:type="spellEnd"/>
+      <w:r>
+        <w:rPr>
+          <w:highlight w:val="darkCyan"/>
+        </w:rPr>
+        <w:t xml:space="preserve">//intercept 100% queries </w:t>
+      </w:r>
+      <w:r>
+        <w:rPr>
+          <w:highlight w:val="darkCyan"/>
+        </w:rPr>
+        <w:sym w:font="Wingdings" w:char="F04A"/>
+      </w:r>
+      <w:r>
+        <w:rPr>
+          <w:highlight w:val="darkCyan"/>
+        </w:rPr>
+        <w:t xml:space="preserve"> </w:t>
+      </w:r>
+    </w:p>
+    <w:p>
+      <w:r>
+        <w:rPr>
+          <w:highlight w:val="darkCyan"/>
+        </w:rPr>
+        <w:t xml:space="preserve">//use case: check query expression tree for ‘Document identifier’ (in case of a multitenant </w:t>
+      </w:r>
+      <w:proofErr w:type="spellStart"/>
+      <w:r>
+        <w:rPr>
+          <w:highlight w:val="darkCyan"/>
+        </w:rPr>
+        <w:t>application:i.e</w:t>
+      </w:r>
+      <w:proofErr w:type="spellEnd"/>
+      <w:r>
+        <w:rPr>
+          <w:highlight w:val="darkCyan"/>
+        </w:rPr>
+        <w:t>. 2 companies same database)</w:t>
+      </w:r>
+    </w:p>
+    <w:p>
+      <w:proofErr w:type="spellStart"/>
+      <w:r>
+        <w:t>Idocumentconversionlistener</w:t>
+      </w:r>
+      <w:proofErr w:type="spellEnd"/>
+      <w:r>
+        <w:t>: base read/write operation</w:t>
+      </w:r>
+    </w:p>
+    <w:p>
+      <w:proofErr w:type="spellStart"/>
+      <w:r>
+        <w:t>DocumentToEntity</w:t>
+      </w:r>
+      <w:proofErr w:type="spellEnd"/>
+      <w:r>
+        <w:t xml:space="preserve">(string key, entity (before passing it to json.net), </w:t>
+      </w:r>
+      <w:proofErr w:type="spellStart"/>
+      <w:r>
+        <w:t>ravenjobject</w:t>
+      </w:r>
+      <w:proofErr w:type="spellEnd"/>
+      <w:r>
+        <w:t xml:space="preserve"> (metadata, can put versioning information here)</w:t>
+      </w:r>
+    </w:p>
+    <w:p>
+      <w:proofErr w:type="spellStart"/>
+      <w:r>
+        <w:t>EntityToDocument</w:t>
+      </w:r>
+      <w:proofErr w:type="spellEnd"/>
+      <w:r>
+        <w:t xml:space="preserve"> //allows you to support 2 or more different application versions LIVE</w:t>
+      </w:r>
+    </w:p>
+    <w:p/>
+    <w:p>
+      <w:r>
+        <w:t>//stuff extra property into metadata, does not change existing document schema</w:t>
+      </w:r>
+    </w:p>
+    <w:p>
+      <w:r>
+        <w:t>//load from db</w:t>
+      </w:r>
+      <w:r>
+        <w:sym w:font="Wingdings" w:char="F0E8"/>
+      </w:r>
+      <w:r>
+        <w:t xml:space="preserve"> extract extra attributes from metadata and remap them to c# properties</w:t>
+      </w:r>
+    </w:p>
+    <w:p>
+      <w:r>
+        <w:t xml:space="preserve">You can only add listeners BEFORE a call to </w:t>
+      </w:r>
+      <w:proofErr w:type="spellStart"/>
+      <w:r>
+        <w:t>store.initialize</w:t>
+      </w:r>
+      <w:proofErr w:type="spellEnd"/>
+      <w:r>
+        <w:t>()!!</w:t>
+      </w:r>
+    </w:p>
+    <w:p>
+      <w:r>
+        <w:rPr>
+          <w:highlight w:val="yellow"/>
+        </w:rPr>
+        <w:t>Bundles do not use Listeners (since they run on the server)</w:t>
+      </w:r>
+    </w:p>
+    <w:p>
+      <w:r>
+        <w:t>Listeners are called in the order they are added!</w:t>
+      </w:r>
+    </w:p>
+    <w:p>
+      <w:r>
+        <w:t xml:space="preserve">Idea: generic listener + </w:t>
+      </w:r>
+      <w:proofErr w:type="spellStart"/>
+      <w:r>
+        <w:t>ioc</w:t>
+      </w:r>
+      <w:proofErr w:type="spellEnd"/>
+      <w:r>
+        <w:t xml:space="preserve"> container</w:t>
+      </w:r>
+    </w:p>
+    <w:p>
+      <w:proofErr w:type="spellStart"/>
+      <w:r>
+        <w:t>ctor</w:t>
+      </w:r>
+      <w:proofErr w:type="spellEnd"/>
+      <w:r>
+        <w:t>(</w:t>
+      </w:r>
+      <w:proofErr w:type="spellStart"/>
+      <w:r>
+        <w:t>IcastleWindsor</w:t>
+      </w:r>
+      <w:proofErr w:type="spellEnd"/>
+      <w:r>
+        <w:t>) to replace a listener at runtime</w:t>
+      </w:r>
+    </w:p>
+    <w:p>
+      <w:r>
+        <w:t>Chain of responsibility: to ensure listeners are called in a specific order</w:t>
+      </w:r>
+    </w:p>
+    <w:p>
+      <w:r>
+        <w:rPr>
+          <w:highlight w:val="yellow"/>
+        </w:rPr>
+        <w:t>Best practice</w:t>
+      </w:r>
+      <w:r>
+        <w:t>: Validate data at every boundary (</w:t>
+      </w:r>
+      <w:proofErr w:type="spellStart"/>
+      <w:r>
+        <w:t>ui</w:t>
+      </w:r>
+      <w:proofErr w:type="spellEnd"/>
+      <w:r>
+        <w:t>, server-side(</w:t>
+      </w:r>
+      <w:proofErr w:type="spellStart"/>
+      <w:r>
+        <w:t>webapi</w:t>
+      </w:r>
+      <w:proofErr w:type="spellEnd"/>
+      <w:r>
+        <w:t>),(windows service))</w:t>
+      </w:r>
+    </w:p>
+    <w:p>
+      <w:r>
+        <w:t xml:space="preserve">How: </w:t>
+      </w:r>
+    </w:p>
+    <w:p>
+      <w:pPr>
+        <w:pStyle w:val="Paragrafoelenco"/>
+        <w:numPr>
+          <w:ilvl w:val="0"/>
+          <w:numId w:val="20"/>
+        </w:numPr>
+      </w:pPr>
+      <w:r>
+        <w:t>data annot</w:t>
+      </w:r>
+      <w:r>
+        <w:t>ations</w:t>
+      </w:r>
+      <w:r>
+        <w:t xml:space="preserve"> on a SINGLE class that is used fro</w:t>
+      </w:r>
+      <w:r>
+        <w:t xml:space="preserve">m BEGINNING TO END OF DATA FLOW TOWARDS STORAGE! (last validation step takes place in in </w:t>
+      </w:r>
+      <w:proofErr w:type="spellStart"/>
+      <w:r>
+        <w:t>documentListener</w:t>
+      </w:r>
+      <w:proofErr w:type="spellEnd"/>
+      <w:r>
+        <w:t>)</w:t>
+      </w:r>
+    </w:p>
+    <w:p>
+      <w:pPr>
+        <w:pStyle w:val="Paragrafoelenco"/>
+        <w:numPr>
+          <w:ilvl w:val="1"/>
+          <w:numId w:val="20"/>
+        </w:numPr>
+      </w:pPr>
+      <w:r>
+        <w:t>e.g.</w:t>
+      </w:r>
+      <w:r>
+        <w:t xml:space="preserve"> from EntityToDocument</w:t>
+      </w:r>
+    </w:p>
+    <w:p>
+      <w:pPr>
+        <w:pStyle w:val="Paragrafoelenco"/>
+        <w:numPr>
+          <w:ilvl w:val="1"/>
+          <w:numId w:val="20"/>
+        </w:numPr>
+      </w:pPr>
+      <w:proofErr w:type="spellStart"/>
+      <w:r>
+        <w:t>var</w:t>
+      </w:r>
+      <w:proofErr w:type="spellEnd"/>
+      <w:r>
+        <w:t xml:space="preserve"> </w:t>
+      </w:r>
+      <w:proofErr w:type="spellStart"/>
+      <w:r>
+        <w:t>ctx</w:t>
+      </w:r>
+      <w:proofErr w:type="spellEnd"/>
+      <w:r>
+        <w:t>=</w:t>
+      </w:r>
+      <w:proofErr w:type="spellStart"/>
+      <w:r>
+        <w:t>ValidationContext</w:t>
+      </w:r>
+      <w:proofErr w:type="spellEnd"/>
+      <w:r>
+        <w:t>(entity)//info on what’s happening</w:t>
+      </w:r>
+    </w:p>
+    <w:p>
+      <w:pPr>
+        <w:pStyle w:val="Paragrafoelenco"/>
+        <w:numPr>
+          <w:ilvl w:val="1"/>
+          <w:numId w:val="20"/>
+        </w:numPr>
+      </w:pPr>
+      <w:proofErr w:type="spellStart"/>
+      <w:r>
+        <w:t>Validator.ValidateObject</w:t>
+      </w:r>
+      <w:proofErr w:type="spellEnd"/>
+      <w:r>
+        <w:t>(</w:t>
+      </w:r>
+      <w:proofErr w:type="spellStart"/>
+      <w:r>
+        <w:t>entity,ctx</w:t>
+      </w:r>
+      <w:proofErr w:type="spellEnd"/>
+      <w:r>
+        <w:t>)</w:t>
+      </w:r>
+      <w:r>
+        <w:t>;//throws if validation fails</w:t>
+      </w:r>
+    </w:p>
+    <w:p>
+      <w:pPr>
+        <w:pStyle w:val="Paragrafoelenco"/>
+        <w:numPr>
+          <w:ilvl w:val="0"/>
+          <w:numId w:val="20"/>
+        </w:numPr>
+      </w:pPr>
+      <w:r>
+        <w:t xml:space="preserve">Reading from storage does not require validation </w:t>
+      </w:r>
+    </w:p>
+    <w:p>
+      <w:r>
+        <w:t xml:space="preserve">Contextual validation: </w:t>
+      </w:r>
+    </w:p>
+    <w:p>
+      <w:r>
+        <w:lastRenderedPageBreak/>
+        <w:t xml:space="preserve">Mandatory fields depend on step (e.g. customer address in </w:t>
+      </w:r>
+      <w:proofErr w:type="spellStart"/>
+      <w:r>
+        <w:t>webshop</w:t>
+      </w:r>
+      <w:proofErr w:type="spellEnd"/>
+      <w:r>
+        <w:t xml:space="preserve"> is not mandatory until you want to ship)</w:t>
+      </w:r>
+    </w:p>
     <w:p/>
     <w:sectPr>
       <w:pgSz w:w="11906" w:h="16838"/>
@@ -5896,6 +6325,119 @@
     </w:lvl>
   </w:abstractNum>
   <w:abstractNum w:abstractNumId="2">
+    <w:nsid w:val="17B066EC"/>
+    <w:multiLevelType w:val="hybridMultilevel"/>
+    <w:tmpl w:val="5626628A"/>
+    <w:lvl w:ilvl="0" w:tplc="04100001">
+      <w:start w:val="1"/>
+      <w:numFmt w:val="bullet"/>
+      <w:lvlText w:val=""/>
+      <w:lvlJc w:val="left"/>
+      <w:pPr>
+        <w:ind w:left="720" w:hanging="360"/>
+      </w:pPr>
+      <w:rPr>
+        <w:rFonts w:ascii="Symbol" w:hAnsi="Symbol" w:hint="default"/>
+      </w:rPr>
+    </w:lvl>
+    <w:lvl w:ilvl="1" w:tplc="04100003">
+      <w:start w:val="1"/>
+      <w:numFmt w:val="bullet"/>
+      <w:lvlText w:val="o"/>
+      <w:lvlJc w:val="left"/>
+      <w:pPr>
+        <w:ind w:left="1440" w:hanging="360"/>
+      </w:pPr>
+      <w:rPr>
+        <w:rFonts w:ascii="Courier New" w:hAnsi="Courier New" w:cs="Courier New" w:hint="default"/>
+      </w:rPr>
+    </w:lvl>
+    <w:lvl w:ilvl="2" w:tplc="04100005" w:tentative="1">
+      <w:start w:val="1"/>
+      <w:numFmt w:val="bullet"/>
+      <w:lvlText w:val=""/>
+      <w:lvlJc w:val="left"/>
+      <w:pPr>
+        <w:ind w:left="2160" w:hanging="360"/>
+      </w:pPr>
+      <w:rPr>
+        <w:rFonts w:ascii="Wingdings" w:hAnsi="Wingdings" w:hint="default"/>
+      </w:rPr>
+    </w:lvl>
+    <w:lvl w:ilvl="3" w:tplc="04100001" w:tentative="1">
+      <w:start w:val="1"/>
+      <w:numFmt w:val="bullet"/>
+      <w:lvlText w:val=""/>
+      <w:lvlJc w:val="left"/>
+      <w:pPr>
+        <w:ind w:left="2880" w:hanging="360"/>
+      </w:pPr>
+      <w:rPr>
+        <w:rFonts w:ascii="Symbol" w:hAnsi="Symbol" w:hint="default"/>
+      </w:rPr>
+    </w:lvl>
+    <w:lvl w:ilvl="4" w:tplc="04100003" w:tentative="1">
+      <w:start w:val="1"/>
+      <w:numFmt w:val="bullet"/>
+      <w:lvlText w:val="o"/>
+      <w:lvlJc w:val="left"/>
+      <w:pPr>
+        <w:ind w:left="3600" w:hanging="360"/>
+      </w:pPr>
+      <w:rPr>
+        <w:rFonts w:ascii="Courier New" w:hAnsi="Courier New" w:cs="Courier New" w:hint="default"/>
+      </w:rPr>
+    </w:lvl>
+    <w:lvl w:ilvl="5" w:tplc="04100005" w:tentative="1">
+      <w:start w:val="1"/>
+      <w:numFmt w:val="bullet"/>
+      <w:lvlText w:val=""/>
+      <w:lvlJc w:val="left"/>
+      <w:pPr>
+        <w:ind w:left="4320" w:hanging="360"/>
+      </w:pPr>
+      <w:rPr>
+        <w:rFonts w:ascii="Wingdings" w:hAnsi="Wingdings" w:hint="default"/>
+      </w:rPr>
+    </w:lvl>
+    <w:lvl w:ilvl="6" w:tplc="04100001" w:tentative="1">
+      <w:start w:val="1"/>
+      <w:numFmt w:val="bullet"/>
+      <w:lvlText w:val=""/>
+      <w:lvlJc w:val="left"/>
+      <w:pPr>
+        <w:ind w:left="5040" w:hanging="360"/>
+      </w:pPr>
+      <w:rPr>
+        <w:rFonts w:ascii="Symbol" w:hAnsi="Symbol" w:hint="default"/>
+      </w:rPr>
+    </w:lvl>
+    <w:lvl w:ilvl="7" w:tplc="04100003" w:tentative="1">
+      <w:start w:val="1"/>
+      <w:numFmt w:val="bullet"/>
+      <w:lvlText w:val="o"/>
+      <w:lvlJc w:val="left"/>
+      <w:pPr>
+        <w:ind w:left="5760" w:hanging="360"/>
+      </w:pPr>
+      <w:rPr>
+        <w:rFonts w:ascii="Courier New" w:hAnsi="Courier New" w:cs="Courier New" w:hint="default"/>
+      </w:rPr>
+    </w:lvl>
+    <w:lvl w:ilvl="8" w:tplc="04100005" w:tentative="1">
+      <w:start w:val="1"/>
+      <w:numFmt w:val="bullet"/>
+      <w:lvlText w:val=""/>
+      <w:lvlJc w:val="left"/>
+      <w:pPr>
+        <w:ind w:left="6480" w:hanging="360"/>
+      </w:pPr>
+      <w:rPr>
+        <w:rFonts w:ascii="Wingdings" w:hAnsi="Wingdings" w:hint="default"/>
+      </w:rPr>
+    </w:lvl>
+  </w:abstractNum>
+  <w:abstractNum w:abstractNumId="3">
     <w:nsid w:val="1A695D12"/>
     <w:multiLevelType w:val="hybridMultilevel"/>
     <w:tmpl w:val="A7340C2A"/>
@@ -6008,7 +6550,7 @@
       </w:rPr>
     </w:lvl>
   </w:abstractNum>
-  <w:abstractNum w:abstractNumId="3">
+  <w:abstractNum w:abstractNumId="4">
     <w:nsid w:val="1ACA6146"/>
     <w:multiLevelType w:val="hybridMultilevel"/>
     <w:tmpl w:val="F9CC960E"/>
@@ -6121,7 +6663,7 @@
       </w:rPr>
     </w:lvl>
   </w:abstractNum>
-  <w:abstractNum w:abstractNumId="4">
+  <w:abstractNum w:abstractNumId="5">
     <w:nsid w:val="1FFB1BB8"/>
     <w:multiLevelType w:val="hybridMultilevel"/>
     <w:tmpl w:val="14E0152E"/>
@@ -6234,7 +6776,7 @@
       </w:rPr>
     </w:lvl>
   </w:abstractNum>
-  <w:abstractNum w:abstractNumId="5">
+  <w:abstractNum w:abstractNumId="6">
     <w:nsid w:val="213D5205"/>
     <w:multiLevelType w:val="hybridMultilevel"/>
     <w:tmpl w:val="531CB6A4"/>
@@ -6347,7 +6889,7 @@
       </w:rPr>
     </w:lvl>
   </w:abstractNum>
-  <w:abstractNum w:abstractNumId="6">
+  <w:abstractNum w:abstractNumId="7">
     <w:nsid w:val="32465AAD"/>
     <w:multiLevelType w:val="hybridMultilevel"/>
     <w:tmpl w:val="C22A5DEE"/>
@@ -6433,7 +6975,7 @@
       </w:pPr>
     </w:lvl>
   </w:abstractNum>
-  <w:abstractNum w:abstractNumId="7">
+  <w:abstractNum w:abstractNumId="8">
     <w:nsid w:val="35B35B8A"/>
     <w:multiLevelType w:val="hybridMultilevel"/>
     <w:tmpl w:val="EC4E146C"/>
@@ -6546,7 +7088,7 @@
       </w:rPr>
     </w:lvl>
   </w:abstractNum>
-  <w:abstractNum w:abstractNumId="8">
+  <w:abstractNum w:abstractNumId="9">
     <w:nsid w:val="38734580"/>
     <w:multiLevelType w:val="hybridMultilevel"/>
     <w:tmpl w:val="1CB246D0"/>
@@ -6659,7 +7201,7 @@
       </w:rPr>
     </w:lvl>
   </w:abstractNum>
-  <w:abstractNum w:abstractNumId="9">
+  <w:abstractNum w:abstractNumId="10">
     <w:nsid w:val="47AC5257"/>
     <w:multiLevelType w:val="hybridMultilevel"/>
     <w:tmpl w:val="1C322E2C"/>
@@ -6772,7 +7314,7 @@
       </w:rPr>
     </w:lvl>
   </w:abstractNum>
-  <w:abstractNum w:abstractNumId="10">
+  <w:abstractNum w:abstractNumId="11">
     <w:nsid w:val="48812EF6"/>
     <w:multiLevelType w:val="hybridMultilevel"/>
     <w:tmpl w:val="8EF248A6"/>
@@ -6885,7 +7427,7 @@
       </w:rPr>
     </w:lvl>
   </w:abstractNum>
-  <w:abstractNum w:abstractNumId="11">
+  <w:abstractNum w:abstractNumId="12">
     <w:nsid w:val="4D6D0D57"/>
     <w:multiLevelType w:val="hybridMultilevel"/>
     <w:tmpl w:val="0A5814CA"/>
@@ -6998,7 +7540,7 @@
       </w:rPr>
     </w:lvl>
   </w:abstractNum>
-  <w:abstractNum w:abstractNumId="12">
+  <w:abstractNum w:abstractNumId="13">
     <w:nsid w:val="4E0B2F38"/>
     <w:multiLevelType w:val="hybridMultilevel"/>
     <w:tmpl w:val="5FFE2534"/>
@@ -7084,7 +7626,7 @@
       </w:pPr>
     </w:lvl>
   </w:abstractNum>
-  <w:abstractNum w:abstractNumId="13">
+  <w:abstractNum w:abstractNumId="14">
     <w:nsid w:val="563B7068"/>
     <w:multiLevelType w:val="hybridMultilevel"/>
     <w:tmpl w:val="C9069CB6"/>
@@ -7197,7 +7739,7 @@
       </w:rPr>
     </w:lvl>
   </w:abstractNum>
-  <w:abstractNum w:abstractNumId="14">
+  <w:abstractNum w:abstractNumId="15">
     <w:nsid w:val="5A5703A2"/>
     <w:multiLevelType w:val="hybridMultilevel"/>
     <w:tmpl w:val="62BAD7D8"/>
@@ -7310,7 +7852,7 @@
       </w:rPr>
     </w:lvl>
   </w:abstractNum>
-  <w:abstractNum w:abstractNumId="15">
+  <w:abstractNum w:abstractNumId="16">
     <w:nsid w:val="5AB231CC"/>
     <w:multiLevelType w:val="hybridMultilevel"/>
     <w:tmpl w:val="351E0C48"/>
@@ -7396,7 +7938,7 @@
       </w:pPr>
     </w:lvl>
   </w:abstractNum>
-  <w:abstractNum w:abstractNumId="16">
+  <w:abstractNum w:abstractNumId="17">
     <w:nsid w:val="5BEC25BC"/>
     <w:multiLevelType w:val="hybridMultilevel"/>
     <w:tmpl w:val="A0A0BFBA"/>
@@ -7509,7 +8051,7 @@
       </w:rPr>
     </w:lvl>
   </w:abstractNum>
-  <w:abstractNum w:abstractNumId="17">
+  <w:abstractNum w:abstractNumId="18">
     <w:nsid w:val="5E7A2A0C"/>
     <w:multiLevelType w:val="hybridMultilevel"/>
     <w:tmpl w:val="B73044AC"/>
@@ -7622,7 +8164,7 @@
       </w:rPr>
     </w:lvl>
   </w:abstractNum>
-  <w:abstractNum w:abstractNumId="18">
+  <w:abstractNum w:abstractNumId="19">
     <w:nsid w:val="78180967"/>
     <w:multiLevelType w:val="hybridMultilevel"/>
     <w:tmpl w:val="DBA87EBA"/>
@@ -7736,61 +8278,64 @@
     </w:lvl>
   </w:abstractNum>
   <w:num w:numId="1">
-    <w:abstractNumId w:val="5"/>
+    <w:abstractNumId w:val="6"/>
   </w:num>
   <w:num w:numId="2">
-    <w:abstractNumId w:val="13"/>
+    <w:abstractNumId w:val="14"/>
   </w:num>
   <w:num w:numId="3">
     <w:abstractNumId w:val="0"/>
   </w:num>
   <w:num w:numId="4">
+    <w:abstractNumId w:val="5"/>
+  </w:num>
+  <w:num w:numId="5">
+    <w:abstractNumId w:val="8"/>
+  </w:num>
+  <w:num w:numId="6">
     <w:abstractNumId w:val="4"/>
   </w:num>
-  <w:num w:numId="5">
-    <w:abstractNumId w:val="7"/>
+  <w:num w:numId="7">
+    <w:abstractNumId w:val="11"/>
   </w:num>
-  <w:num w:numId="6">
-    <w:abstractNumId w:val="3"/>
+  <w:num w:numId="8">
+    <w:abstractNumId w:val="16"/>
   </w:num>
-  <w:num w:numId="7">
+  <w:num w:numId="9">
+    <w:abstractNumId w:val="17"/>
+  </w:num>
+  <w:num w:numId="10">
     <w:abstractNumId w:val="10"/>
   </w:num>
-  <w:num w:numId="8">
+  <w:num w:numId="11">
+    <w:abstractNumId w:val="13"/>
+  </w:num>
+  <w:num w:numId="12">
+    <w:abstractNumId w:val="12"/>
+  </w:num>
+  <w:num w:numId="13">
+    <w:abstractNumId w:val="19"/>
+  </w:num>
+  <w:num w:numId="14">
     <w:abstractNumId w:val="15"/>
   </w:num>
-  <w:num w:numId="9">
-    <w:abstractNumId w:val="16"/>
-  </w:num>
-  <w:num w:numId="10">
-    <w:abstractNumId w:val="9"/>
-  </w:num>
-  <w:num w:numId="11">
-    <w:abstractNumId w:val="12"/>
-  </w:num>
-  <w:num w:numId="12">
-    <w:abstractNumId w:val="11"/>
-  </w:num>
-  <w:num w:numId="13">
-    <w:abstractNumId w:val="18"/>
-  </w:num>
-  <w:num w:numId="14">
-    <w:abstractNumId w:val="14"/>
-  </w:num>
   <w:num w:numId="15">
-    <w:abstractNumId w:val="6"/>
+    <w:abstractNumId w:val="7"/>
   </w:num>
   <w:num w:numId="16">
     <w:abstractNumId w:val="1"/>
   </w:num>
   <w:num w:numId="17">
-    <w:abstractNumId w:val="2"/>
+    <w:abstractNumId w:val="3"/>
   </w:num>
   <w:num w:numId="18">
-    <w:abstractNumId w:val="17"/>
+    <w:abstractNumId w:val="18"/>
   </w:num>
   <w:num w:numId="19">
-    <w:abstractNumId w:val="8"/>
+    <w:abstractNumId w:val="9"/>
+  </w:num>
+  <w:num w:numId="20">
+    <w:abstractNumId w:val="2"/>
   </w:num>
 </w:numbering>
 </file>

</xml_diff>

<commit_message>
Commented out exploding bit
</commit_message>
<xml_diff>
--- a/RavenDB/RavenDb20131028.docx
+++ b/RavenDB/RavenDb20131028.docx
@@ -6654,6 +6654,35 @@
       </w:r>
     </w:p>
     <w:p/>
+    <w:p>
+      <w:r>
+        <w:t>Problem: query without specifying indexes</w:t>
+      </w:r>
+    </w:p>
+    <w:p>
+      <w:r>
+        <w:t>automatic index generation can bring down my server</w:t>
+      </w:r>
+      <w:r>
+        <w:t xml:space="preserve"> (can be disabled </w:t>
+      </w:r>
+      <w:r>
+        <w:sym w:font="Wingdings" w:char="F04A"/>
+      </w:r>
+      <w:r>
+        <w:t xml:space="preserve"> )</w:t>
+      </w:r>
+    </w:p>
+    <w:p>
+      <w:r>
+        <w:t xml:space="preserve">Solution: </w:t>
+      </w:r>
+    </w:p>
+    <w:p>
+      <w:r>
+        <w:t>Specify index</w:t>
+      </w:r>
+    </w:p>
     <w:sectPr>
       <w:pgSz w:w="11906" w:h="16838"/>
       <w:pgMar w:top="1417" w:right="1134" w:bottom="1134" w:left="1134" w:header="708" w:footer="708" w:gutter="0"/>

</xml_diff>

<commit_message>
Something more about dynamic indexes
</commit_message>
<xml_diff>
--- a/RavenDB/RavenDb20131028.docx
+++ b/RavenDB/RavenDb20131028.docx
@@ -7175,6 +7175,67 @@
           <w:highlight w:val="yellow"/>
         </w:rPr>
         <w:t xml:space="preserve"> (and .net)</w:t>
+      </w:r>
+    </w:p>
+    <w:p/>
+    <w:p>
+      <w:r>
+        <w:t xml:space="preserve">Dynamic query from </w:t>
+      </w:r>
+      <w:proofErr w:type="spellStart"/>
+      <w:r>
+        <w:t>RavenDB</w:t>
+      </w:r>
+      <w:proofErr w:type="spellEnd"/>
+      <w:r>
+        <w:t xml:space="preserve"> Studio (use </w:t>
+      </w:r>
+      <w:proofErr w:type="spellStart"/>
+      <w:r>
+        <w:t>lucene</w:t>
+      </w:r>
+      <w:proofErr w:type="spellEnd"/>
+      <w:r>
+        <w:t xml:space="preserve"> format)</w:t>
+      </w:r>
+    </w:p>
+    <w:p>
+      <w:proofErr w:type="spellStart"/>
+      <w:r>
+        <w:t>Autogenerated</w:t>
+      </w:r>
+      <w:proofErr w:type="spellEnd"/>
+      <w:r>
+        <w:t xml:space="preserve"> indexes are </w:t>
+      </w:r>
+      <w:r>
+        <w:rPr>
+          <w:highlight w:val="yellow"/>
+        </w:rPr>
+        <w:t>disabled</w:t>
+      </w:r>
+      <w:r>
+        <w:t xml:space="preserve"> if not used for a certain amount of time </w:t>
+      </w:r>
+    </w:p>
+    <w:p>
+      <w:r>
+        <w:t xml:space="preserve">After a little longer it will be </w:t>
+      </w:r>
+      <w:r>
+        <w:rPr>
+          <w:highlight w:val="yellow"/>
+        </w:rPr>
+        <w:t>marked as DELETED</w:t>
+      </w:r>
+      <w:r>
+        <w:t xml:space="preserve"> and therefore the very same query that created it would generate a </w:t>
+      </w:r>
+      <w:r>
+        <w:rPr>
+          <w:highlight w:val="yellow"/>
+        </w:rPr>
+        <w:t>new one!</w:t>
       </w:r>
     </w:p>
     <w:p/>

</xml_diff>

<commit_message>
Programmatic index creation and best practices
</commit_message>
<xml_diff>
--- a/RavenDB/RavenDb20131028.docx
+++ b/RavenDB/RavenDb20131028.docx
@@ -8179,6 +8179,9 @@
       <w:r>
         <w:t>Idle: lowest priority (i.e.  do not update it until you done with normal indexes)</w:t>
       </w:r>
+      <w:r>
+        <w:t xml:space="preserve"> (use case: index used for reporting)</w:t>
+      </w:r>
     </w:p>
     <w:p>
       <w:r>
@@ -8198,6 +8201,827 @@
         <w:t>Disabled: throw if used</w:t>
       </w:r>
     </w:p>
+    <w:p>
+      <w:r>
+        <w:t>Terms button</w:t>
+      </w:r>
+    </w:p>
+    <w:p>
+      <w:r>
+        <w:rPr>
+          <w:noProof/>
+          <w:lang w:val="it-IT" w:eastAsia="it-IT"/>
+        </w:rPr>
+        <w:drawing>
+          <wp:inline distT="0" distB="0" distL="0" distR="0">
+            <wp:extent cx="6120130" cy="3440893"/>
+            <wp:effectExtent l="19050" t="0" r="0" b="0"/>
+            <wp:docPr id="10" name="Immagine 10"/>
+            <wp:cNvGraphicFramePr>
+              <a:graphicFrameLocks xmlns:a="http://schemas.openxmlformats.org/drawingml/2006/main" noChangeAspect="1"/>
+            </wp:cNvGraphicFramePr>
+            <a:graphic xmlns:a="http://schemas.openxmlformats.org/drawingml/2006/main">
+              <a:graphicData uri="http://schemas.openxmlformats.org/drawingml/2006/picture">
+                <pic:pic xmlns:pic="http://schemas.openxmlformats.org/drawingml/2006/picture">
+                  <pic:nvPicPr>
+                    <pic:cNvPr id="0" name="Picture 10"/>
+                    <pic:cNvPicPr>
+                      <a:picLocks noChangeAspect="1" noChangeArrowheads="1"/>
+                    </pic:cNvPicPr>
+                  </pic:nvPicPr>
+                  <pic:blipFill>
+                    <a:blip r:embed="rId10" cstate="print"/>
+                    <a:srcRect/>
+                    <a:stretch>
+                      <a:fillRect/>
+                    </a:stretch>
+                  </pic:blipFill>
+                  <pic:spPr bwMode="auto">
+                    <a:xfrm>
+                      <a:off x="0" y="0"/>
+                      <a:ext cx="6120130" cy="3440893"/>
+                    </a:xfrm>
+                    <a:prstGeom prst="rect">
+                      <a:avLst/>
+                    </a:prstGeom>
+                    <a:noFill/>
+                    <a:ln w="9525">
+                      <a:noFill/>
+                      <a:miter lim="800000"/>
+                      <a:headEnd/>
+                      <a:tailEnd/>
+                    </a:ln>
+                  </pic:spPr>
+                </pic:pic>
+              </a:graphicData>
+            </a:graphic>
+          </wp:inline>
+        </w:drawing>
+      </w:r>
+    </w:p>
+    <w:p>
+      <w:r>
+        <w:t xml:space="preserve">Lets you understand what </w:t>
+      </w:r>
+      <w:proofErr w:type="spellStart"/>
+      <w:r>
+        <w:t>Lucene</w:t>
+      </w:r>
+      <w:proofErr w:type="spellEnd"/>
+      <w:r>
+        <w:t xml:space="preserve"> is indexing</w:t>
+      </w:r>
+    </w:p>
+    <w:p>
+      <w:r>
+        <w:lastRenderedPageBreak/>
+        <w:t>You can also write ‘</w:t>
+      </w:r>
+      <w:proofErr w:type="spellStart"/>
+      <w:r>
+        <w:t>abritrary</w:t>
+      </w:r>
+      <w:proofErr w:type="spellEnd"/>
+      <w:r>
+        <w:t>’ C# queries and CARRY OUT COMPUTATIONS IN INDEXES!</w:t>
+      </w:r>
+    </w:p>
+    <w:p>
+      <w:r>
+        <w:t xml:space="preserve">from doc in </w:t>
+      </w:r>
+      <w:proofErr w:type="spellStart"/>
+      <w:r>
+        <w:t>docs.Employees</w:t>
+      </w:r>
+      <w:proofErr w:type="spellEnd"/>
+    </w:p>
+    <w:p>
+      <w:r>
+        <w:t>select new {</w:t>
+      </w:r>
+    </w:p>
+    <w:p>
+      <w:proofErr w:type="spellStart"/>
+      <w:r>
+        <w:t>LastName</w:t>
+      </w:r>
+      <w:proofErr w:type="spellEnd"/>
+      <w:r>
+        <w:t xml:space="preserve"> = </w:t>
+      </w:r>
+      <w:proofErr w:type="spellStart"/>
+      <w:r>
+        <w:t>doc.LastName</w:t>
+      </w:r>
+      <w:proofErr w:type="spellEnd"/>
+      <w:r>
+        <w:t>,</w:t>
+      </w:r>
+    </w:p>
+    <w:p>
+      <w:proofErr w:type="spellStart"/>
+      <w:r>
+        <w:t>FirstName</w:t>
+      </w:r>
+      <w:proofErr w:type="spellEnd"/>
+      <w:r>
+        <w:t xml:space="preserve"> = </w:t>
+      </w:r>
+      <w:proofErr w:type="spellStart"/>
+      <w:r>
+        <w:t>doc.FirstName</w:t>
+      </w:r>
+      <w:proofErr w:type="spellEnd"/>
+      <w:r>
+        <w:t>,</w:t>
+      </w:r>
+    </w:p>
+    <w:p>
+      <w:proofErr w:type="spellStart"/>
+      <w:r>
+        <w:t>FullName</w:t>
+      </w:r>
+      <w:proofErr w:type="spellEnd"/>
+      <w:r>
+        <w:t xml:space="preserve"> = </w:t>
+      </w:r>
+      <w:proofErr w:type="spellStart"/>
+      <w:r>
+        <w:t>doc.FirstName</w:t>
+      </w:r>
+      <w:proofErr w:type="spellEnd"/>
+      <w:r>
+        <w:t xml:space="preserve">+ " " + </w:t>
+      </w:r>
+      <w:proofErr w:type="spellStart"/>
+      <w:r>
+        <w:t>doc.FirstName</w:t>
+      </w:r>
+      <w:proofErr w:type="spellEnd"/>
+    </w:p>
+    <w:p>
+      <w:r>
+        <w:t>}</w:t>
+      </w:r>
+    </w:p>
+    <w:p>
+      <w:r>
+        <w:rPr>
+          <w:noProof/>
+          <w:lang w:val="it-IT" w:eastAsia="it-IT"/>
+        </w:rPr>
+        <w:drawing>
+          <wp:inline distT="0" distB="0" distL="0" distR="0">
+            <wp:extent cx="6120130" cy="3440893"/>
+            <wp:effectExtent l="19050" t="0" r="0" b="0"/>
+            <wp:docPr id="13" name="Immagine 13"/>
+            <wp:cNvGraphicFramePr>
+              <a:graphicFrameLocks xmlns:a="http://schemas.openxmlformats.org/drawingml/2006/main" noChangeAspect="1"/>
+            </wp:cNvGraphicFramePr>
+            <a:graphic xmlns:a="http://schemas.openxmlformats.org/drawingml/2006/main">
+              <a:graphicData uri="http://schemas.openxmlformats.org/drawingml/2006/picture">
+                <pic:pic xmlns:pic="http://schemas.openxmlformats.org/drawingml/2006/picture">
+                  <pic:nvPicPr>
+                    <pic:cNvPr id="0" name="Picture 13"/>
+                    <pic:cNvPicPr>
+                      <a:picLocks noChangeAspect="1" noChangeArrowheads="1"/>
+                    </pic:cNvPicPr>
+                  </pic:nvPicPr>
+                  <pic:blipFill>
+                    <a:blip r:embed="rId11" cstate="print"/>
+                    <a:srcRect/>
+                    <a:stretch>
+                      <a:fillRect/>
+                    </a:stretch>
+                  </pic:blipFill>
+                  <pic:spPr bwMode="auto">
+                    <a:xfrm>
+                      <a:off x="0" y="0"/>
+                      <a:ext cx="6120130" cy="3440893"/>
+                    </a:xfrm>
+                    <a:prstGeom prst="rect">
+                      <a:avLst/>
+                    </a:prstGeom>
+                    <a:noFill/>
+                    <a:ln w="9525">
+                      <a:noFill/>
+                      <a:miter lim="800000"/>
+                      <a:headEnd/>
+                      <a:tailEnd/>
+                    </a:ln>
+                  </pic:spPr>
+                </pic:pic>
+              </a:graphicData>
+            </a:graphic>
+          </wp:inline>
+        </w:drawing>
+      </w:r>
+    </w:p>
+    <w:p>
+      <w:r>
+        <w:t xml:space="preserve">Some rows are missing </w:t>
+      </w:r>
+      <w:proofErr w:type="spellStart"/>
+      <w:r>
+        <w:t>TerritoriesCount</w:t>
+      </w:r>
+      <w:proofErr w:type="spellEnd"/>
+      <w:r>
+        <w:t xml:space="preserve"> </w:t>
+      </w:r>
+      <w:r>
+        <w:sym w:font="Wingdings" w:char="F0E8"/>
+      </w:r>
+      <w:r>
+        <w:t xml:space="preserve"> that </w:t>
+      </w:r>
+      <w:proofErr w:type="spellStart"/>
+      <w:r>
+        <w:t>propery</w:t>
+      </w:r>
+      <w:proofErr w:type="spellEnd"/>
+      <w:r>
+        <w:t xml:space="preserve"> is null/not existing</w:t>
+      </w:r>
+      <w:r>
+        <w:t xml:space="preserve"> (not true in this case</w:t>
+      </w:r>
+      <w:r>
+        <w:t>, but why???)</w:t>
+      </w:r>
+    </w:p>
+    <w:p>
+      <w:r>
+        <w:t xml:space="preserve">Indexed fields CANNOT contain full stops! </w:t>
+      </w:r>
+      <w:r>
+        <w:sym w:font="Wingdings" w:char="F0E8"/>
+      </w:r>
+      <w:r>
+        <w:t xml:space="preserve">replace with _ (underscore) e.g. </w:t>
+      </w:r>
+      <w:proofErr w:type="spellStart"/>
+      <w:r>
+        <w:t>A.b</w:t>
+      </w:r>
+      <w:proofErr w:type="spellEnd"/>
+      <w:r>
+        <w:t xml:space="preserve"> </w:t>
+      </w:r>
+      <w:proofErr w:type="spellStart"/>
+      <w:r>
+        <w:t>ko</w:t>
+      </w:r>
+      <w:proofErr w:type="spellEnd"/>
+      <w:r>
+        <w:t xml:space="preserve">, </w:t>
+      </w:r>
+      <w:proofErr w:type="spellStart"/>
+      <w:r>
+        <w:t>A_b</w:t>
+      </w:r>
+      <w:proofErr w:type="spellEnd"/>
+      <w:r>
+        <w:t xml:space="preserve"> ok</w:t>
+      </w:r>
+    </w:p>
+    <w:p>
+      <w:r>
+        <w:t xml:space="preserve">Summary: an index is a </w:t>
+      </w:r>
+      <w:proofErr w:type="spellStart"/>
+      <w:r>
+        <w:t>viewmodel</w:t>
+      </w:r>
+      <w:proofErr w:type="spellEnd"/>
+      <w:r>
+        <w:t>!(wow-factor &gt; infinity)</w:t>
+      </w:r>
+    </w:p>
+    <w:p>
+      <w:r>
+        <w:t>--</w:t>
+      </w:r>
+    </w:p>
+    <w:p>
+      <w:r>
+        <w:t>Problem: want to get employee data from document</w:t>
+      </w:r>
+    </w:p>
+    <w:p>
+      <w:r>
+        <w:t xml:space="preserve">from doc in </w:t>
+      </w:r>
+      <w:proofErr w:type="spellStart"/>
+      <w:r>
+        <w:t>docs.Orders</w:t>
+      </w:r>
+      <w:proofErr w:type="spellEnd"/>
+    </w:p>
+    <w:p>
+      <w:r>
+        <w:t>select new {</w:t>
+      </w:r>
+    </w:p>
+    <w:p>
+      <w:proofErr w:type="spellStart"/>
+      <w:r>
+        <w:t>doc.Freight</w:t>
+      </w:r>
+      <w:proofErr w:type="spellEnd"/>
+      <w:r>
+        <w:t>,</w:t>
+      </w:r>
+    </w:p>
+    <w:p>
+      <w:r>
+        <w:t>Employee=</w:t>
+      </w:r>
+      <w:proofErr w:type="spellStart"/>
+      <w:r>
+        <w:t>doc.Employee</w:t>
+      </w:r>
+      <w:proofErr w:type="spellEnd"/>
+      <w:r>
+        <w:t>// this is the employee id! Damn!</w:t>
+      </w:r>
+    </w:p>
+    <w:p>
+      <w:r>
+        <w:lastRenderedPageBreak/>
+        <w:t>}</w:t>
+      </w:r>
+    </w:p>
+    <w:p/>
+    <w:p>
+      <w:r>
+        <w:t xml:space="preserve">Solution//join </w:t>
+      </w:r>
+    </w:p>
+    <w:p>
+      <w:r>
+        <w:t xml:space="preserve">from doc in </w:t>
+      </w:r>
+      <w:proofErr w:type="spellStart"/>
+      <w:r>
+        <w:t>docs.Orders</w:t>
+      </w:r>
+      <w:proofErr w:type="spellEnd"/>
+    </w:p>
+    <w:p>
+      <w:r>
+        <w:t xml:space="preserve">let </w:t>
+      </w:r>
+      <w:proofErr w:type="spellStart"/>
+      <w:r>
+        <w:t>emp</w:t>
+      </w:r>
+      <w:proofErr w:type="spellEnd"/>
+      <w:r>
+        <w:t xml:space="preserve">= </w:t>
+      </w:r>
+      <w:proofErr w:type="spellStart"/>
+      <w:r>
+        <w:t>LoadDocument</w:t>
+      </w:r>
+      <w:proofErr w:type="spellEnd"/>
+      <w:r>
+        <w:t>(</w:t>
+      </w:r>
+      <w:proofErr w:type="spellStart"/>
+      <w:r>
+        <w:t>doc.Employee</w:t>
+      </w:r>
+      <w:proofErr w:type="spellEnd"/>
+      <w:r>
+        <w:t>)</w:t>
+      </w:r>
+    </w:p>
+    <w:p>
+      <w:r>
+        <w:t>select new {</w:t>
+      </w:r>
+    </w:p>
+    <w:p>
+      <w:proofErr w:type="spellStart"/>
+      <w:r>
+        <w:t>doc.Freight</w:t>
+      </w:r>
+      <w:proofErr w:type="spellEnd"/>
+      <w:r>
+        <w:t>,</w:t>
+      </w:r>
+    </w:p>
+    <w:p>
+      <w:r>
+        <w:t>Employee=</w:t>
+      </w:r>
+      <w:proofErr w:type="spellStart"/>
+      <w:r>
+        <w:t>emp.FirstName</w:t>
+      </w:r>
+      <w:proofErr w:type="spellEnd"/>
+      <w:r>
+        <w:t xml:space="preserve">+ " " + </w:t>
+      </w:r>
+      <w:proofErr w:type="spellStart"/>
+      <w:r>
+        <w:t>emp.LastName</w:t>
+      </w:r>
+      <w:proofErr w:type="spellEnd"/>
+    </w:p>
+    <w:p>
+      <w:r>
+        <w:t>}</w:t>
+      </w:r>
+    </w:p>
+    <w:p>
+      <w:r>
+        <w:t>//any changes to employees render this index stale</w:t>
+      </w:r>
+    </w:p>
+    <w:p>
+      <w:r>
+        <w:t xml:space="preserve">‘Let’ is equivalent to a concatenation of </w:t>
+      </w:r>
+      <w:proofErr w:type="spellStart"/>
+      <w:r>
+        <w:t>Foreach</w:t>
+      </w:r>
+      <w:proofErr w:type="spellEnd"/>
+      <w:r>
+        <w:t xml:space="preserve"> statements!</w:t>
+      </w:r>
+    </w:p>
+    <w:p>
+      <w:r>
+        <w:t xml:space="preserve">Advantage of </w:t>
+      </w:r>
+      <w:r>
+        <w:t>indexes: everything is server-side</w:t>
+      </w:r>
+    </w:p>
+    <w:p>
+      <w:r>
+        <w:t>Problem: ‘</w:t>
+      </w:r>
+      <w:proofErr w:type="spellStart"/>
+      <w:r>
+        <w:t>emp</w:t>
+      </w:r>
+      <w:proofErr w:type="spellEnd"/>
+      <w:r>
+        <w:t>’ is a complex type,  and their Annual salary amount is needed</w:t>
+      </w:r>
+    </w:p>
+    <w:p/>
+    <w:p>
+      <w:r>
+        <w:t xml:space="preserve">from doc in </w:t>
+      </w:r>
+      <w:proofErr w:type="spellStart"/>
+      <w:r>
+        <w:t>docs.Orders</w:t>
+      </w:r>
+      <w:proofErr w:type="spellEnd"/>
+    </w:p>
+    <w:p>
+      <w:r>
+        <w:t xml:space="preserve">let </w:t>
+      </w:r>
+      <w:proofErr w:type="spellStart"/>
+      <w:r>
+        <w:t>emp</w:t>
+      </w:r>
+      <w:proofErr w:type="spellEnd"/>
+      <w:r>
+        <w:t xml:space="preserve">= </w:t>
+      </w:r>
+      <w:proofErr w:type="spellStart"/>
+      <w:r>
+        <w:t>LoadDocument</w:t>
+      </w:r>
+      <w:proofErr w:type="spellEnd"/>
+      <w:r>
+        <w:t>(</w:t>
+      </w:r>
+      <w:proofErr w:type="spellStart"/>
+      <w:r>
+        <w:t>doc.Employees.Select</w:t>
+      </w:r>
+      <w:proofErr w:type="spellEnd"/>
+      <w:r>
+        <w:t>(e=&gt;</w:t>
+      </w:r>
+      <w:proofErr w:type="spellStart"/>
+      <w:r>
+        <w:t>e.Id</w:t>
+      </w:r>
+      <w:proofErr w:type="spellEnd"/>
+      <w:r>
+        <w:t>))</w:t>
+      </w:r>
+    </w:p>
+    <w:p>
+      <w:r>
+        <w:t>select new {</w:t>
+      </w:r>
+    </w:p>
+    <w:p>
+      <w:proofErr w:type="spellStart"/>
+      <w:r>
+        <w:t>doc.Freight</w:t>
+      </w:r>
+      <w:proofErr w:type="spellEnd"/>
+      <w:r>
+        <w:t>,</w:t>
+      </w:r>
+    </w:p>
+    <w:p>
+      <w:r>
+        <w:t>Employee=</w:t>
+      </w:r>
+      <w:proofErr w:type="spellStart"/>
+      <w:r>
+        <w:t>emp.SelectMany</w:t>
+      </w:r>
+      <w:proofErr w:type="spellEnd"/>
+      <w:r>
+        <w:t>(e=&gt;</w:t>
+      </w:r>
+      <w:proofErr w:type="spellStart"/>
+      <w:r>
+        <w:t>e.AnnualSalary</w:t>
+      </w:r>
+      <w:proofErr w:type="spellEnd"/>
+      <w:r>
+        <w:t>)</w:t>
+      </w:r>
+    </w:p>
+    <w:p>
+      <w:r>
+        <w:t>}</w:t>
+      </w:r>
+    </w:p>
+    <w:p>
+      <w:r>
+        <w:t>How important It is that some data is stale</w:t>
+      </w:r>
+    </w:p>
+    <w:p>
+      <w:r>
+        <w:t>In principle it is better to think of an index as a ‘</w:t>
+      </w:r>
+      <w:proofErr w:type="spellStart"/>
+      <w:r>
+        <w:t>ViewModel</w:t>
+      </w:r>
+      <w:proofErr w:type="spellEnd"/>
+      <w:r>
+        <w:t>’</w:t>
+      </w:r>
+      <w:r>
+        <w:t xml:space="preserve"> and sacrifice consistency to performance (if that is acceptable of course)</w:t>
+      </w:r>
+    </w:p>
+    <w:p/>
+    <w:p>
+      <w:pPr>
+        <w:pBdr>
+          <w:bottom w:val="single" w:sz="6" w:space="1" w:color="auto"/>
+        </w:pBdr>
+      </w:pPr>
+      <w:proofErr w:type="spellStart"/>
+      <w:r>
+        <w:t>WaitForNonStaleResults</w:t>
+      </w:r>
+      <w:proofErr w:type="spellEnd"/>
+      <w:r>
+        <w:t xml:space="preserve"> (use only for testing)</w:t>
+      </w:r>
+    </w:p>
+    <w:p>
+      <w:r>
+        <w:rPr>
+          <w:noProof/>
+          <w:lang w:val="it-IT" w:eastAsia="it-IT"/>
+        </w:rPr>
+        <w:lastRenderedPageBreak/>
+        <w:drawing>
+          <wp:inline distT="0" distB="0" distL="0" distR="0">
+            <wp:extent cx="6120130" cy="3440893"/>
+            <wp:effectExtent l="19050" t="0" r="0" b="0"/>
+            <wp:docPr id="16" name="Immagine 16"/>
+            <wp:cNvGraphicFramePr>
+              <a:graphicFrameLocks xmlns:a="http://schemas.openxmlformats.org/drawingml/2006/main" noChangeAspect="1"/>
+            </wp:cNvGraphicFramePr>
+            <a:graphic xmlns:a="http://schemas.openxmlformats.org/drawingml/2006/main">
+              <a:graphicData uri="http://schemas.openxmlformats.org/drawingml/2006/picture">
+                <pic:pic xmlns:pic="http://schemas.openxmlformats.org/drawingml/2006/picture">
+                  <pic:nvPicPr>
+                    <pic:cNvPr id="0" name="Picture 16"/>
+                    <pic:cNvPicPr>
+                      <a:picLocks noChangeAspect="1" noChangeArrowheads="1"/>
+                    </pic:cNvPicPr>
+                  </pic:nvPicPr>
+                  <pic:blipFill>
+                    <a:blip r:embed="rId12" cstate="print"/>
+                    <a:srcRect/>
+                    <a:stretch>
+                      <a:fillRect/>
+                    </a:stretch>
+                  </pic:blipFill>
+                  <pic:spPr bwMode="auto">
+                    <a:xfrm>
+                      <a:off x="0" y="0"/>
+                      <a:ext cx="6120130" cy="3440893"/>
+                    </a:xfrm>
+                    <a:prstGeom prst="rect">
+                      <a:avLst/>
+                    </a:prstGeom>
+                    <a:noFill/>
+                    <a:ln w="9525">
+                      <a:noFill/>
+                      <a:miter lim="800000"/>
+                      <a:headEnd/>
+                      <a:tailEnd/>
+                    </a:ln>
+                  </pic:spPr>
+                </pic:pic>
+              </a:graphicData>
+            </a:graphic>
+          </wp:inline>
+        </w:drawing>
+      </w:r>
+    </w:p>
+    <w:p>
+      <w:r>
+        <w:t>Show persisted fields</w:t>
+      </w:r>
+    </w:p>
+    <w:p>
+      <w:r>
+        <w:rPr>
+          <w:noProof/>
+          <w:lang w:val="it-IT" w:eastAsia="it-IT"/>
+        </w:rPr>
+        <w:drawing>
+          <wp:inline distT="0" distB="0" distL="0" distR="0">
+            <wp:extent cx="6120130" cy="3440893"/>
+            <wp:effectExtent l="19050" t="0" r="0" b="0"/>
+            <wp:docPr id="19" name="Immagine 19"/>
+            <wp:cNvGraphicFramePr>
+              <a:graphicFrameLocks xmlns:a="http://schemas.openxmlformats.org/drawingml/2006/main" noChangeAspect="1"/>
+            </wp:cNvGraphicFramePr>
+            <a:graphic xmlns:a="http://schemas.openxmlformats.org/drawingml/2006/main">
+              <a:graphicData uri="http://schemas.openxmlformats.org/drawingml/2006/picture">
+                <pic:pic xmlns:pic="http://schemas.openxmlformats.org/drawingml/2006/picture">
+                  <pic:nvPicPr>
+                    <pic:cNvPr id="0" name="Picture 19"/>
+                    <pic:cNvPicPr>
+                      <a:picLocks noChangeAspect="1" noChangeArrowheads="1"/>
+                    </pic:cNvPicPr>
+                  </pic:nvPicPr>
+                  <pic:blipFill>
+                    <a:blip r:embed="rId13" cstate="print"/>
+                    <a:srcRect/>
+                    <a:stretch>
+                      <a:fillRect/>
+                    </a:stretch>
+                  </pic:blipFill>
+                  <pic:spPr bwMode="auto">
+                    <a:xfrm>
+                      <a:off x="0" y="0"/>
+                      <a:ext cx="6120130" cy="3440893"/>
+                    </a:xfrm>
+                    <a:prstGeom prst="rect">
+                      <a:avLst/>
+                    </a:prstGeom>
+                    <a:noFill/>
+                    <a:ln w="9525">
+                      <a:noFill/>
+                      <a:miter lim="800000"/>
+                      <a:headEnd/>
+                      <a:tailEnd/>
+                    </a:ln>
+                  </pic:spPr>
+                </pic:pic>
+              </a:graphicData>
+            </a:graphic>
+          </wp:inline>
+        </w:drawing>
+      </w:r>
+    </w:p>
+    <w:p/>
+    <w:p>
+      <w:pPr>
+        <w:rPr>
+          <w:rFonts w:ascii="Consolas" w:hAnsi="Consolas" w:cs="Consolas"/>
+          <w:color w:val="2B91AF"/>
+          <w:sz w:val="19"/>
+          <w:szCs w:val="19"/>
+          <w:lang w:val="it-IT"/>
+        </w:rPr>
+      </w:pPr>
+      <w:r>
+        <w:rPr>
+          <w:rFonts w:ascii="Consolas" w:hAnsi="Consolas" w:cs="Consolas"/>
+          <w:color w:val="2B91AF"/>
+          <w:sz w:val="19"/>
+          <w:szCs w:val="19"/>
+          <w:highlight w:val="white"/>
+          <w:lang w:val="it-IT"/>
+        </w:rPr>
+        <w:t>Order_Search</w:t>
+      </w:r>
+      <w:r>
+        <w:rPr>
+          <w:rFonts w:ascii="Consolas" w:hAnsi="Consolas" w:cs="Consolas"/>
+          <w:color w:val="2B91AF"/>
+          <w:sz w:val="19"/>
+          <w:szCs w:val="19"/>
+          <w:lang w:val="it-IT"/>
+        </w:rPr>
+        <w:t>.cs</w:t>
+      </w:r>
+    </w:p>
+    <w:p>
+      <w:r>
+        <w:t>Example of index creation</w:t>
+      </w:r>
+    </w:p>
+    <w:p>
+      <w:proofErr w:type="spellStart"/>
+      <w:r>
+        <w:t>Orders_Search</w:t>
+      </w:r>
+      <w:proofErr w:type="spellEnd"/>
+      <w:r>
+        <w:t xml:space="preserve"> </w:t>
+      </w:r>
+      <w:r>
+        <w:sym w:font="Wingdings" w:char="F0E8"/>
+      </w:r>
+      <w:r>
+        <w:t>Orders\Search</w:t>
+      </w:r>
+    </w:p>
+    <w:p>
+      <w:r>
+        <w:t>Server-side:</w:t>
+      </w:r>
+    </w:p>
+    <w:p>
+      <w:proofErr w:type="spellStart"/>
+      <w:r>
+        <w:lastRenderedPageBreak/>
+        <w:t>Ack</w:t>
+      </w:r>
+      <w:proofErr w:type="spellEnd"/>
+      <w:r>
+        <w:t xml:space="preserve"> text (</w:t>
+      </w:r>
+      <w:proofErr w:type="spellStart"/>
+      <w:r>
+        <w:t>linq</w:t>
+      </w:r>
+      <w:proofErr w:type="spellEnd"/>
+      <w:r>
+        <w:t xml:space="preserve"> text)</w:t>
+      </w:r>
+    </w:p>
+    <w:p>
+      <w:r>
+        <w:t>Build expression tree</w:t>
+      </w:r>
+    </w:p>
+    <w:p>
+      <w:r>
+        <w:t xml:space="preserve">Compare expression tree </w:t>
+      </w:r>
+    </w:p>
+    <w:p>
+      <w:r>
+        <w:t>If differences change</w:t>
+      </w:r>
+    </w:p>
+    <w:p>
+      <w:r>
+        <w:t>Problem: error in index creation in code</w:t>
+      </w:r>
+    </w:p>
+    <w:p>
+      <w:r>
+        <w:t>Solution: correct on server (studio) and mark as locked ignore (prevent modifications due to app pool recycling)</w:t>
+      </w:r>
+    </w:p>
+    <w:p>
+      <w:r>
+        <w:t>Best-practice: locked ignore in a production environment</w:t>
+      </w:r>
+    </w:p>
+    <w:p/>
     <w:sectPr>
       <w:pgSz w:w="11906" w:h="16838"/>
       <w:pgMar w:top="1417" w:right="1134" w:bottom="1134" w:left="1134" w:header="708" w:footer="708" w:gutter="0"/>

</xml_diff>

<commit_message>
More on indexes/fulltext search
</commit_message>
<xml_diff>
--- a/RavenDB/RavenDb20131028.docx
+++ b/RavenDB/RavenDb20131028.docx
@@ -9723,8 +9723,190 @@
         <w:t xml:space="preserve"> queries</w:t>
       </w:r>
     </w:p>
+    <w:p>
+      <w:r>
+        <w:t>Problem: Document in two different languages (</w:t>
+      </w:r>
+      <w:proofErr w:type="spellStart"/>
+      <w:r>
+        <w:t>it,nl</w:t>
+      </w:r>
+      <w:proofErr w:type="spellEnd"/>
+      <w:r>
+        <w:t>)</w:t>
+      </w:r>
+    </w:p>
+    <w:p>
+      <w:pPr>
+        <w:pBdr>
+          <w:bottom w:val="single" w:sz="6" w:space="1" w:color="auto"/>
+        </w:pBdr>
+      </w:pPr>
+      <w:r>
+        <w:t xml:space="preserve">Solution: feed list of terms to </w:t>
+      </w:r>
+      <w:proofErr w:type="spellStart"/>
+      <w:r>
+        <w:t>Lucene</w:t>
+      </w:r>
+      <w:proofErr w:type="spellEnd"/>
+    </w:p>
+    <w:p>
+      <w:r>
+        <w:t>Content= new Object[]{</w:t>
+      </w:r>
+    </w:p>
+    <w:p>
+      <w:proofErr w:type="spellStart"/>
+      <w:r>
+        <w:t>Doc.FirstName</w:t>
+      </w:r>
+      <w:proofErr w:type="spellEnd"/>
+      <w:r>
+        <w:t>,</w:t>
+      </w:r>
+    </w:p>
+    <w:p>
+      <w:proofErr w:type="spellStart"/>
+      <w:r>
+        <w:lastRenderedPageBreak/>
+        <w:t>Doc.LastName</w:t>
+      </w:r>
+      <w:proofErr w:type="spellEnd"/>
+      <w:r>
+        <w:t>,</w:t>
+      </w:r>
+    </w:p>
+    <w:p>
+      <w:proofErr w:type="spellStart"/>
+      <w:r>
+        <w:t>LoadDocument</w:t>
+      </w:r>
+      <w:proofErr w:type="spellEnd"/>
+      <w:r>
+        <w:t>&lt;Object&gt;(</w:t>
+      </w:r>
+      <w:proofErr w:type="spellStart"/>
+      <w:r>
+        <w:t>doc,Territories</w:t>
+      </w:r>
+      <w:proofErr w:type="spellEnd"/>
+      <w:r>
+        <w:t>){???}</w:t>
+      </w:r>
+    </w:p>
+    <w:p>
+      <w:r>
+        <w:t>}</w:t>
+      </w:r>
+    </w:p>
+    <w:p>
+      <w:r>
+        <w:t>Content= new Object[]{</w:t>
+      </w:r>
+    </w:p>
+    <w:p>
+      <w:proofErr w:type="spellStart"/>
+      <w:r>
+        <w:t>Doc.FirstName.Boost</w:t>
+      </w:r>
+      <w:proofErr w:type="spellEnd"/>
+      <w:r>
+        <w:t>(5),//result importance</w:t>
+      </w:r>
+    </w:p>
+    <w:p>
+      <w:proofErr w:type="spellStart"/>
+      <w:r>
+        <w:t>Doc.LastName.Boost</w:t>
+      </w:r>
+      <w:proofErr w:type="spellEnd"/>
+      <w:r>
+        <w:t>(10),</w:t>
+      </w:r>
+      <w:r>
+        <w:t xml:space="preserve"> </w:t>
+      </w:r>
+      <w:r>
+        <w:t>result importance, can use a lambda instead of a constant</w:t>
+      </w:r>
+    </w:p>
+    <w:p>
+      <w:r>
+        <w:t>}</w:t>
+      </w:r>
+    </w:p>
     <w:p/>
     <w:p/>
+    <w:p>
+      <w:r>
+        <w:t>CORRELATION ID (track client-side data throughout business transaction)</w:t>
+      </w:r>
+    </w:p>
+    <w:p>
+      <w:r>
+        <w:t xml:space="preserve">Persist immediately </w:t>
+      </w:r>
+      <w:r>
+        <w:t xml:space="preserve">client-side </w:t>
+      </w:r>
+      <w:r>
+        <w:t>row that represents a new invoice even though the backend system is still processing it</w:t>
+      </w:r>
+      <w:r>
+        <w:t xml:space="preserve"> (stick it in a queue)</w:t>
+      </w:r>
+    </w:p>
+    <w:p>
+      <w:r>
+        <w:t>Problem: Message queue has a message size limit (128k)</w:t>
+      </w:r>
+    </w:p>
+    <w:p>
+      <w:r>
+        <w:t>Solution: use message to model a command</w:t>
+      </w:r>
+    </w:p>
+    <w:p>
+      <w:r>
+        <w:t>Problem: operating system quotas</w:t>
+      </w:r>
+    </w:p>
+    <w:p>
+      <w:r>
+        <w:t xml:space="preserve">Solution: </w:t>
+      </w:r>
+    </w:p>
+    <w:p>
+      <w:pPr>
+        <w:pStyle w:val="Paragrafoelenco"/>
+        <w:numPr>
+          <w:ilvl w:val="0"/>
+          <w:numId w:val="28"/>
+        </w:numPr>
+      </w:pPr>
+      <w:r>
+        <w:t>Increase it</w:t>
+      </w:r>
+    </w:p>
+    <w:p>
+      <w:pPr>
+        <w:pStyle w:val="Paragrafoelenco"/>
+        <w:numPr>
+          <w:ilvl w:val="0"/>
+          <w:numId w:val="28"/>
+        </w:numPr>
+      </w:pPr>
+      <w:r>
+        <w:t xml:space="preserve">Use time-to-live (store in error queue </w:t>
+      </w:r>
+      <w:r>
+        <w:sym w:font="Wingdings" w:char="F04A"/>
+      </w:r>
+      <w:r>
+        <w:t xml:space="preserve"> on expiration)</w:t>
+      </w:r>
+    </w:p>
     <w:p/>
     <w:sectPr>
       <w:pgSz w:w="11906" w:h="16838"/>
@@ -10616,6 +10798,119 @@
     </w:lvl>
   </w:abstractNum>
   <w:abstractNum w:abstractNumId="8">
+    <w:nsid w:val="23647538"/>
+    <w:multiLevelType w:val="hybridMultilevel"/>
+    <w:tmpl w:val="5FEC3F36"/>
+    <w:lvl w:ilvl="0" w:tplc="04100001">
+      <w:start w:val="1"/>
+      <w:numFmt w:val="bullet"/>
+      <w:lvlText w:val=""/>
+      <w:lvlJc w:val="left"/>
+      <w:pPr>
+        <w:ind w:left="720" w:hanging="360"/>
+      </w:pPr>
+      <w:rPr>
+        <w:rFonts w:ascii="Symbol" w:hAnsi="Symbol" w:hint="default"/>
+      </w:rPr>
+    </w:lvl>
+    <w:lvl w:ilvl="1" w:tplc="04100003" w:tentative="1">
+      <w:start w:val="1"/>
+      <w:numFmt w:val="bullet"/>
+      <w:lvlText w:val="o"/>
+      <w:lvlJc w:val="left"/>
+      <w:pPr>
+        <w:ind w:left="1440" w:hanging="360"/>
+      </w:pPr>
+      <w:rPr>
+        <w:rFonts w:ascii="Courier New" w:hAnsi="Courier New" w:cs="Courier New" w:hint="default"/>
+      </w:rPr>
+    </w:lvl>
+    <w:lvl w:ilvl="2" w:tplc="04100005" w:tentative="1">
+      <w:start w:val="1"/>
+      <w:numFmt w:val="bullet"/>
+      <w:lvlText w:val=""/>
+      <w:lvlJc w:val="left"/>
+      <w:pPr>
+        <w:ind w:left="2160" w:hanging="360"/>
+      </w:pPr>
+      <w:rPr>
+        <w:rFonts w:ascii="Wingdings" w:hAnsi="Wingdings" w:hint="default"/>
+      </w:rPr>
+    </w:lvl>
+    <w:lvl w:ilvl="3" w:tplc="04100001" w:tentative="1">
+      <w:start w:val="1"/>
+      <w:numFmt w:val="bullet"/>
+      <w:lvlText w:val=""/>
+      <w:lvlJc w:val="left"/>
+      <w:pPr>
+        <w:ind w:left="2880" w:hanging="360"/>
+      </w:pPr>
+      <w:rPr>
+        <w:rFonts w:ascii="Symbol" w:hAnsi="Symbol" w:hint="default"/>
+      </w:rPr>
+    </w:lvl>
+    <w:lvl w:ilvl="4" w:tplc="04100003" w:tentative="1">
+      <w:start w:val="1"/>
+      <w:numFmt w:val="bullet"/>
+      <w:lvlText w:val="o"/>
+      <w:lvlJc w:val="left"/>
+      <w:pPr>
+        <w:ind w:left="3600" w:hanging="360"/>
+      </w:pPr>
+      <w:rPr>
+        <w:rFonts w:ascii="Courier New" w:hAnsi="Courier New" w:cs="Courier New" w:hint="default"/>
+      </w:rPr>
+    </w:lvl>
+    <w:lvl w:ilvl="5" w:tplc="04100005" w:tentative="1">
+      <w:start w:val="1"/>
+      <w:numFmt w:val="bullet"/>
+      <w:lvlText w:val=""/>
+      <w:lvlJc w:val="left"/>
+      <w:pPr>
+        <w:ind w:left="4320" w:hanging="360"/>
+      </w:pPr>
+      <w:rPr>
+        <w:rFonts w:ascii="Wingdings" w:hAnsi="Wingdings" w:hint="default"/>
+      </w:rPr>
+    </w:lvl>
+    <w:lvl w:ilvl="6" w:tplc="04100001" w:tentative="1">
+      <w:start w:val="1"/>
+      <w:numFmt w:val="bullet"/>
+      <w:lvlText w:val=""/>
+      <w:lvlJc w:val="left"/>
+      <w:pPr>
+        <w:ind w:left="5040" w:hanging="360"/>
+      </w:pPr>
+      <w:rPr>
+        <w:rFonts w:ascii="Symbol" w:hAnsi="Symbol" w:hint="default"/>
+      </w:rPr>
+    </w:lvl>
+    <w:lvl w:ilvl="7" w:tplc="04100003" w:tentative="1">
+      <w:start w:val="1"/>
+      <w:numFmt w:val="bullet"/>
+      <w:lvlText w:val="o"/>
+      <w:lvlJc w:val="left"/>
+      <w:pPr>
+        <w:ind w:left="5760" w:hanging="360"/>
+      </w:pPr>
+      <w:rPr>
+        <w:rFonts w:ascii="Courier New" w:hAnsi="Courier New" w:cs="Courier New" w:hint="default"/>
+      </w:rPr>
+    </w:lvl>
+    <w:lvl w:ilvl="8" w:tplc="04100005" w:tentative="1">
+      <w:start w:val="1"/>
+      <w:numFmt w:val="bullet"/>
+      <w:lvlText w:val=""/>
+      <w:lvlJc w:val="left"/>
+      <w:pPr>
+        <w:ind w:left="6480" w:hanging="360"/>
+      </w:pPr>
+      <w:rPr>
+        <w:rFonts w:ascii="Wingdings" w:hAnsi="Wingdings" w:hint="default"/>
+      </w:rPr>
+    </w:lvl>
+  </w:abstractNum>
+  <w:abstractNum w:abstractNumId="9">
     <w:nsid w:val="2D821F9A"/>
     <w:multiLevelType w:val="hybridMultilevel"/>
     <w:tmpl w:val="0AC4639C"/>
@@ -10728,7 +11023,7 @@
       </w:rPr>
     </w:lvl>
   </w:abstractNum>
-  <w:abstractNum w:abstractNumId="9">
+  <w:abstractNum w:abstractNumId="10">
     <w:nsid w:val="32465AAD"/>
     <w:multiLevelType w:val="hybridMultilevel"/>
     <w:tmpl w:val="C22A5DEE"/>
@@ -10814,7 +11109,7 @@
       </w:pPr>
     </w:lvl>
   </w:abstractNum>
-  <w:abstractNum w:abstractNumId="10">
+  <w:abstractNum w:abstractNumId="11">
     <w:nsid w:val="342111B0"/>
     <w:multiLevelType w:val="hybridMultilevel"/>
     <w:tmpl w:val="72C2D5FA"/>
@@ -10927,7 +11222,7 @@
       </w:rPr>
     </w:lvl>
   </w:abstractNum>
-  <w:abstractNum w:abstractNumId="11">
+  <w:abstractNum w:abstractNumId="12">
     <w:nsid w:val="35B35B8A"/>
     <w:multiLevelType w:val="hybridMultilevel"/>
     <w:tmpl w:val="EC4E146C"/>
@@ -11040,7 +11335,7 @@
       </w:rPr>
     </w:lvl>
   </w:abstractNum>
-  <w:abstractNum w:abstractNumId="12">
+  <w:abstractNum w:abstractNumId="13">
     <w:nsid w:val="38734580"/>
     <w:multiLevelType w:val="hybridMultilevel"/>
     <w:tmpl w:val="1CB246D0"/>
@@ -11153,7 +11448,7 @@
       </w:rPr>
     </w:lvl>
   </w:abstractNum>
-  <w:abstractNum w:abstractNumId="13">
+  <w:abstractNum w:abstractNumId="14">
     <w:nsid w:val="3D5412BD"/>
     <w:multiLevelType w:val="hybridMultilevel"/>
     <w:tmpl w:val="12384C22"/>
@@ -11239,7 +11534,7 @@
       </w:pPr>
     </w:lvl>
   </w:abstractNum>
-  <w:abstractNum w:abstractNumId="14">
+  <w:abstractNum w:abstractNumId="15">
     <w:nsid w:val="40497764"/>
     <w:multiLevelType w:val="hybridMultilevel"/>
     <w:tmpl w:val="0EBA6CD6"/>
@@ -11325,7 +11620,7 @@
       </w:pPr>
     </w:lvl>
   </w:abstractNum>
-  <w:abstractNum w:abstractNumId="15">
+  <w:abstractNum w:abstractNumId="16">
     <w:nsid w:val="47AC5257"/>
     <w:multiLevelType w:val="hybridMultilevel"/>
     <w:tmpl w:val="1C322E2C"/>
@@ -11438,7 +11733,7 @@
       </w:rPr>
     </w:lvl>
   </w:abstractNum>
-  <w:abstractNum w:abstractNumId="16">
+  <w:abstractNum w:abstractNumId="17">
     <w:nsid w:val="48812EF6"/>
     <w:multiLevelType w:val="hybridMultilevel"/>
     <w:tmpl w:val="8EF248A6"/>
@@ -11551,7 +11846,7 @@
       </w:rPr>
     </w:lvl>
   </w:abstractNum>
-  <w:abstractNum w:abstractNumId="17">
+  <w:abstractNum w:abstractNumId="18">
     <w:nsid w:val="4D6D0D57"/>
     <w:multiLevelType w:val="hybridMultilevel"/>
     <w:tmpl w:val="0A5814CA"/>
@@ -11664,7 +11959,7 @@
       </w:rPr>
     </w:lvl>
   </w:abstractNum>
-  <w:abstractNum w:abstractNumId="18">
+  <w:abstractNum w:abstractNumId="19">
     <w:nsid w:val="4E0B2F38"/>
     <w:multiLevelType w:val="hybridMultilevel"/>
     <w:tmpl w:val="5FFE2534"/>
@@ -11750,7 +12045,7 @@
       </w:pPr>
     </w:lvl>
   </w:abstractNum>
-  <w:abstractNum w:abstractNumId="19">
+  <w:abstractNum w:abstractNumId="20">
     <w:nsid w:val="563B7068"/>
     <w:multiLevelType w:val="hybridMultilevel"/>
     <w:tmpl w:val="C9069CB6"/>
@@ -11863,7 +12158,7 @@
       </w:rPr>
     </w:lvl>
   </w:abstractNum>
-  <w:abstractNum w:abstractNumId="20">
+  <w:abstractNum w:abstractNumId="21">
     <w:nsid w:val="581B41CB"/>
     <w:multiLevelType w:val="hybridMultilevel"/>
     <w:tmpl w:val="8AEE475E"/>
@@ -11976,7 +12271,7 @@
       </w:rPr>
     </w:lvl>
   </w:abstractNum>
-  <w:abstractNum w:abstractNumId="21">
+  <w:abstractNum w:abstractNumId="22">
     <w:nsid w:val="5A5703A2"/>
     <w:multiLevelType w:val="hybridMultilevel"/>
     <w:tmpl w:val="62BAD7D8"/>
@@ -12089,7 +12384,7 @@
       </w:rPr>
     </w:lvl>
   </w:abstractNum>
-  <w:abstractNum w:abstractNumId="22">
+  <w:abstractNum w:abstractNumId="23">
     <w:nsid w:val="5AB231CC"/>
     <w:multiLevelType w:val="hybridMultilevel"/>
     <w:tmpl w:val="351E0C48"/>
@@ -12175,7 +12470,7 @@
       </w:pPr>
     </w:lvl>
   </w:abstractNum>
-  <w:abstractNum w:abstractNumId="23">
+  <w:abstractNum w:abstractNumId="24">
     <w:nsid w:val="5BEC25BC"/>
     <w:multiLevelType w:val="hybridMultilevel"/>
     <w:tmpl w:val="A0A0BFBA"/>
@@ -12288,7 +12583,7 @@
       </w:rPr>
     </w:lvl>
   </w:abstractNum>
-  <w:abstractNum w:abstractNumId="24">
+  <w:abstractNum w:abstractNumId="25">
     <w:nsid w:val="5E7A2A0C"/>
     <w:multiLevelType w:val="hybridMultilevel"/>
     <w:tmpl w:val="B73044AC"/>
@@ -12401,7 +12696,7 @@
       </w:rPr>
     </w:lvl>
   </w:abstractNum>
-  <w:abstractNum w:abstractNumId="25">
+  <w:abstractNum w:abstractNumId="26">
     <w:nsid w:val="6F1845E8"/>
     <w:multiLevelType w:val="hybridMultilevel"/>
     <w:tmpl w:val="F2BA86AA"/>
@@ -12514,7 +12809,7 @@
       </w:rPr>
     </w:lvl>
   </w:abstractNum>
-  <w:abstractNum w:abstractNumId="26">
+  <w:abstractNum w:abstractNumId="27">
     <w:nsid w:val="78180967"/>
     <w:multiLevelType w:val="hybridMultilevel"/>
     <w:tmpl w:val="DBA87EBA"/>
@@ -12631,7 +12926,7 @@
     <w:abstractNumId w:val="7"/>
   </w:num>
   <w:num w:numId="2">
-    <w:abstractNumId w:val="19"/>
+    <w:abstractNumId w:val="20"/>
   </w:num>
   <w:num w:numId="3">
     <w:abstractNumId w:val="1"/>
@@ -12640,37 +12935,37 @@
     <w:abstractNumId w:val="6"/>
   </w:num>
   <w:num w:numId="5">
-    <w:abstractNumId w:val="11"/>
+    <w:abstractNumId w:val="12"/>
   </w:num>
   <w:num w:numId="6">
     <w:abstractNumId w:val="5"/>
   </w:num>
   <w:num w:numId="7">
+    <w:abstractNumId w:val="17"/>
+  </w:num>
+  <w:num w:numId="8">
+    <w:abstractNumId w:val="23"/>
+  </w:num>
+  <w:num w:numId="9">
+    <w:abstractNumId w:val="24"/>
+  </w:num>
+  <w:num w:numId="10">
     <w:abstractNumId w:val="16"/>
   </w:num>
-  <w:num w:numId="8">
+  <w:num w:numId="11">
+    <w:abstractNumId w:val="19"/>
+  </w:num>
+  <w:num w:numId="12">
+    <w:abstractNumId w:val="18"/>
+  </w:num>
+  <w:num w:numId="13">
+    <w:abstractNumId w:val="27"/>
+  </w:num>
+  <w:num w:numId="14">
     <w:abstractNumId w:val="22"/>
   </w:num>
-  <w:num w:numId="9">
-    <w:abstractNumId w:val="23"/>
-  </w:num>
-  <w:num w:numId="10">
-    <w:abstractNumId w:val="15"/>
-  </w:num>
-  <w:num w:numId="11">
-    <w:abstractNumId w:val="18"/>
-  </w:num>
-  <w:num w:numId="12">
-    <w:abstractNumId w:val="17"/>
-  </w:num>
-  <w:num w:numId="13">
-    <w:abstractNumId w:val="26"/>
-  </w:num>
-  <w:num w:numId="14">
-    <w:abstractNumId w:val="21"/>
-  </w:num>
   <w:num w:numId="15">
-    <w:abstractNumId w:val="9"/>
+    <w:abstractNumId w:val="10"/>
   </w:num>
   <w:num w:numId="16">
     <w:abstractNumId w:val="2"/>
@@ -12679,34 +12974,37 @@
     <w:abstractNumId w:val="4"/>
   </w:num>
   <w:num w:numId="18">
-    <w:abstractNumId w:val="24"/>
+    <w:abstractNumId w:val="25"/>
   </w:num>
   <w:num w:numId="19">
-    <w:abstractNumId w:val="12"/>
+    <w:abstractNumId w:val="13"/>
   </w:num>
   <w:num w:numId="20">
     <w:abstractNumId w:val="3"/>
   </w:num>
   <w:num w:numId="21">
-    <w:abstractNumId w:val="10"/>
+    <w:abstractNumId w:val="11"/>
   </w:num>
   <w:num w:numId="22">
-    <w:abstractNumId w:val="20"/>
+    <w:abstractNumId w:val="21"/>
   </w:num>
   <w:num w:numId="23">
-    <w:abstractNumId w:val="8"/>
+    <w:abstractNumId w:val="9"/>
   </w:num>
   <w:num w:numId="24">
     <w:abstractNumId w:val="0"/>
   </w:num>
   <w:num w:numId="25">
-    <w:abstractNumId w:val="13"/>
+    <w:abstractNumId w:val="14"/>
   </w:num>
   <w:num w:numId="26">
-    <w:abstractNumId w:val="14"/>
+    <w:abstractNumId w:val="15"/>
   </w:num>
   <w:num w:numId="27">
-    <w:abstractNumId w:val="25"/>
+    <w:abstractNumId w:val="26"/>
+  </w:num>
+  <w:num w:numId="28">
+    <w:abstractNumId w:val="8"/>
   </w:num>
 </w:numbering>
 </file>

</xml_diff>

<commit_message>
Added explanations of some problematic points
</commit_message>
<xml_diff>
--- a/RavenDB/RavenDb20131028.docx
+++ b/RavenDB/RavenDb20131028.docx
@@ -6335,9 +6335,29 @@
     <w:p>
       <w:r>
         <w:rPr>
-          <w:highlight w:val="red"/>
+          <w:highlight w:val="yellow"/>
         </w:rPr>
         <w:t>Solution2:  add to queue (implementation?)</w:t>
+      </w:r>
+      <w:r>
+        <w:rPr>
+          <w:highlight w:val="yellow"/>
+        </w:rPr>
+        <w:t xml:space="preserve"> messages are </w:t>
+      </w:r>
+      <w:proofErr w:type="spellStart"/>
+      <w:r>
+        <w:rPr>
+          <w:highlight w:val="yellow"/>
+        </w:rPr>
+        <w:t>dequeued</w:t>
+      </w:r>
+      <w:proofErr w:type="spellEnd"/>
+      <w:r>
+        <w:rPr>
+          <w:highlight w:val="yellow"/>
+        </w:rPr>
+        <w:t xml:space="preserve"> by a single thread that performs sequential writes (and therefore ensures consistent document numbering)</w:t>
       </w:r>
     </w:p>
     <w:p>
@@ -11056,342 +11076,362 @@
       <w:proofErr w:type="spellStart"/>
       <w:r>
         <w:rPr>
+          <w:highlight w:val="yellow"/>
+        </w:rPr>
+        <w:t>Store.AggressivelyCacheFor</w:t>
+      </w:r>
+      <w:proofErr w:type="spellEnd"/>
+      <w:r>
+        <w:rPr>
+          <w:highlight w:val="yellow"/>
+        </w:rPr>
+        <w:t>(</w:t>
+      </w:r>
+      <w:proofErr w:type="spellStart"/>
+      <w:r>
+        <w:rPr>
+          <w:highlight w:val="yellow"/>
+        </w:rPr>
+        <w:t>Timespan.fromMinutes</w:t>
+      </w:r>
+      <w:proofErr w:type="spellEnd"/>
+      <w:r>
+        <w:rPr>
+          <w:highlight w:val="yellow"/>
+        </w:rPr>
+        <w:t>(1)); //Thread-scoped</w:t>
+      </w:r>
+      <w:r>
+        <w:rPr>
+          <w:highlight w:val="yellow"/>
+        </w:rPr>
+        <w:t xml:space="preserve">: ok thread gets put back into </w:t>
+      </w:r>
+      <w:proofErr w:type="spellStart"/>
+      <w:r>
+        <w:rPr>
+          <w:highlight w:val="yellow"/>
+        </w:rPr>
+        <w:t>threadpool</w:t>
+      </w:r>
+      <w:proofErr w:type="spellEnd"/>
+      <w:r>
+        <w:rPr>
+          <w:highlight w:val="yellow"/>
+        </w:rPr>
+        <w:t xml:space="preserve"> and can serve a totally different request (and thus the store cache can quickly turn into a rubbish bag)</w:t>
+      </w:r>
+    </w:p>
+    <w:p>
+      <w:r>
+        <w:t>//any call from CURRENT THREAD returns cache</w:t>
+      </w:r>
+    </w:p>
+    <w:p>
+      <w:r>
+        <w:t xml:space="preserve">//this construct exploits </w:t>
+      </w:r>
+      <w:proofErr w:type="spellStart"/>
+      <w:r>
+        <w:t>changesApi</w:t>
+      </w:r>
+      <w:proofErr w:type="spellEnd"/>
+    </w:p>
+    <w:p>
+      <w:r>
+        <w:t>--</w:t>
+      </w:r>
+    </w:p>
+    <w:p>
+      <w:r>
+        <w:t>Using(</w:t>
+      </w:r>
+      <w:proofErr w:type="spellStart"/>
+      <w:r>
+        <w:t>var</w:t>
+      </w:r>
+      <w:proofErr w:type="spellEnd"/>
+      <w:r>
+        <w:t xml:space="preserve"> </w:t>
+      </w:r>
+      <w:proofErr w:type="spellStart"/>
+      <w:r>
+        <w:t>foo</w:t>
+      </w:r>
+      <w:proofErr w:type="spellEnd"/>
+      <w:r>
+        <w:t>=</w:t>
+      </w:r>
+      <w:proofErr w:type="spellStart"/>
+      <w:r>
+        <w:t>store.aggressivelycachefor</w:t>
+      </w:r>
+      <w:proofErr w:type="spellEnd"/>
+      <w:r>
+        <w:t>(10)){</w:t>
+      </w:r>
+    </w:p>
+    <w:p>
+      <w:r>
+        <w:t>Using(</w:t>
+      </w:r>
+      <w:proofErr w:type="spellStart"/>
+      <w:r>
+        <w:t>var</w:t>
+      </w:r>
+      <w:proofErr w:type="spellEnd"/>
+      <w:r>
+        <w:t xml:space="preserve"> session=</w:t>
+      </w:r>
+      <w:proofErr w:type="spellStart"/>
+      <w:r>
+        <w:t>store.opensession</w:t>
+      </w:r>
+      <w:proofErr w:type="spellEnd"/>
+      <w:r>
+        <w:t>()){</w:t>
+      </w:r>
+    </w:p>
+    <w:p>
+      <w:proofErr w:type="spellStart"/>
+      <w:r>
+        <w:t>Session.query</w:t>
+      </w:r>
+      <w:proofErr w:type="spellEnd"/>
+      <w:r>
+        <w:t>&lt;object&gt;()</w:t>
+      </w:r>
+    </w:p>
+    <w:p>
+      <w:r>
+        <w:t>.Customize(c=&gt;{</w:t>
+      </w:r>
+    </w:p>
+    <w:p>
+      <w:proofErr w:type="spellStart"/>
+      <w:r>
+        <w:t>c.waitfornonstaleresultsasoflastwrite</w:t>
+      </w:r>
+      <w:proofErr w:type="spellEnd"/>
+      <w:r>
+        <w:t xml:space="preserve">()//process-id based, useless since </w:t>
+      </w:r>
+      <w:proofErr w:type="spellStart"/>
+      <w:r>
+        <w:t>iis</w:t>
+      </w:r>
+      <w:proofErr w:type="spellEnd"/>
+      <w:r>
+        <w:t xml:space="preserve"> has 1 process id,</w:t>
+      </w:r>
+    </w:p>
+    <w:p>
+      <w:r>
+        <w:lastRenderedPageBreak/>
+        <w:t xml:space="preserve">//use overload with </w:t>
+      </w:r>
+      <w:proofErr w:type="spellStart"/>
+      <w:r>
+        <w:t>timespan</w:t>
+      </w:r>
+      <w:proofErr w:type="spellEnd"/>
+    </w:p>
+    <w:p>
+      <w:r>
+        <w:t>}</w:t>
+      </w:r>
+    </w:p>
+    <w:p>
+      <w:r>
+        <w:t>}</w:t>
+      </w:r>
+    </w:p>
+    <w:p>
+      <w:r>
+        <w:t>}</w:t>
+      </w:r>
+    </w:p>
+    <w:p>
+      <w:proofErr w:type="spellStart"/>
+      <w:r>
+        <w:t>Fulltext</w:t>
+      </w:r>
+      <w:proofErr w:type="spellEnd"/>
+      <w:r>
+        <w:t xml:space="preserve"> word docs?</w:t>
+      </w:r>
+    </w:p>
+    <w:p>
+      <w:proofErr w:type="spellStart"/>
+      <w:r>
+        <w:t>IFilter</w:t>
+      </w:r>
+      <w:proofErr w:type="spellEnd"/>
+      <w:r>
+        <w:t xml:space="preserve"> on windows</w:t>
+      </w:r>
+    </w:p>
+    <w:p>
+      <w:r>
+        <w:t>Next version : RAVENFS</w:t>
+      </w:r>
+    </w:p>
+    <w:p>
+      <w:r>
+        <w:t>Here you can Index everything</w:t>
+      </w:r>
+    </w:p>
+    <w:p/>
+    <w:p>
+      <w:proofErr w:type="spellStart"/>
+      <w:r>
+        <w:t>Session.advanced.useoptimisticconcurrency</w:t>
+      </w:r>
+      <w:proofErr w:type="spellEnd"/>
+      <w:r>
+        <w:t>=false</w:t>
+      </w:r>
+    </w:p>
+    <w:p>
+      <w:r>
+        <w:t>Session performs change tracking on entities by default (unit of work)</w:t>
+      </w:r>
+    </w:p>
+    <w:p>
+      <w:r>
+        <w:t xml:space="preserve">You can disable tracking on </w:t>
+      </w:r>
+      <w:proofErr w:type="spellStart"/>
+      <w:r>
+        <w:t>viewmodels</w:t>
+      </w:r>
+      <w:proofErr w:type="spellEnd"/>
+      <w:r>
+        <w:t xml:space="preserve"> by using </w:t>
+      </w:r>
+      <w:proofErr w:type="spellStart"/>
+      <w:r>
+        <w:t>noTracking</w:t>
+      </w:r>
+      <w:proofErr w:type="spellEnd"/>
+    </w:p>
+    <w:p/>
+    <w:p>
+      <w:r>
+        <w:t>FACETED QUERY</w:t>
+      </w:r>
+    </w:p>
+    <w:p>
+      <w:r>
+        <w:t>Problem: pagination when you want a list of say hardware suppliers (think Amazon)</w:t>
+      </w:r>
+    </w:p>
+    <w:p>
+      <w:r>
+        <w:t xml:space="preserve">Solution:  </w:t>
+      </w:r>
+    </w:p>
+    <w:p>
+      <w:r>
+        <w:t>Query&lt;</w:t>
+      </w:r>
+      <w:proofErr w:type="spellStart"/>
+      <w:r>
+        <w:t>T,Index</w:t>
+      </w:r>
+      <w:proofErr w:type="spellEnd"/>
+      <w:r>
+        <w:t>&gt;()</w:t>
+      </w:r>
+    </w:p>
+    <w:p>
+      <w:proofErr w:type="spellStart"/>
+      <w:r>
+        <w:t>Query.ToFacets</w:t>
+      </w:r>
+      <w:proofErr w:type="spellEnd"/>
+      <w:r>
+        <w:t>(“my/facet”);</w:t>
+      </w:r>
+    </w:p>
+    <w:p>
+      <w:r>
+        <w:t>Constraint: has to use existing index!</w:t>
+      </w:r>
+    </w:p>
+    <w:p>
+      <w:r>
+        <w:t>my/facet represents facet  description</w:t>
+      </w:r>
+    </w:p>
+    <w:p>
+      <w:r>
+        <w:t>Facets={</w:t>
+      </w:r>
+    </w:p>
+    <w:p>
+      <w:r>
+        <w:t>new Facet&lt;product&gt;{name =p=&gt;</w:t>
+      </w:r>
+      <w:proofErr w:type="spellStart"/>
+      <w:r>
+        <w:t>p.suppliername</w:t>
+      </w:r>
+      <w:proofErr w:type="spellEnd"/>
+      <w:r>
+        <w:t>},</w:t>
+      </w:r>
+    </w:p>
+    <w:p>
+      <w:r>
+        <w:t>new Facet&lt;product&gt;{</w:t>
+      </w:r>
+    </w:p>
+    <w:p>
+      <w:r>
+        <w:t>},</w:t>
+      </w:r>
+    </w:p>
+    <w:p>
+      <w:r>
+        <w:t>Problem:</w:t>
+      </w:r>
+    </w:p>
+    <w:p>
+      <w:r>
+        <w:t>Same facet for DIFFERENT products</w:t>
+      </w:r>
+    </w:p>
+    <w:p>
+      <w:r>
+        <w:t>Solution: use facets that use strings instead of those that use generics</w:t>
+      </w:r>
+    </w:p>
+    <w:p>
+      <w:r>
+        <w:rPr>
           <w:highlight w:val="red"/>
         </w:rPr>
-        <w:t>Store.AggressivelyCacheFor</w:t>
-      </w:r>
-      <w:proofErr w:type="spellEnd"/>
-      <w:r>
+        <w:t>Facets use index data</w:t>
+      </w:r>
+    </w:p>
+    <w:p>
+      <w:r>
+        <w:lastRenderedPageBreak/>
+        <w:t>Facets in C#</w:t>
+      </w:r>
+    </w:p>
+    <w:p>
+      <w:pPr>
         <w:rPr>
           <w:highlight w:val="red"/>
         </w:rPr>
-        <w:t>(</w:t>
-      </w:r>
+      </w:pPr>
       <w:proofErr w:type="spellStart"/>
       <w:r>
         <w:rPr>
           <w:highlight w:val="red"/>
         </w:rPr>
-        <w:t>Timespan.fromMinutes</w:t>
-      </w:r>
-      <w:proofErr w:type="spellEnd"/>
-      <w:r>
-        <w:rPr>
-          <w:highlight w:val="red"/>
-        </w:rPr>
-        <w:t>(1)); //Thread-scoped</w:t>
-      </w:r>
-    </w:p>
-    <w:p>
-      <w:r>
-        <w:t>//any call from CURRENT THREAD returns cache</w:t>
-      </w:r>
-    </w:p>
-    <w:p>
-      <w:r>
-        <w:t xml:space="preserve">//this construct exploits </w:t>
-      </w:r>
-      <w:proofErr w:type="spellStart"/>
-      <w:r>
-        <w:t>changesApi</w:t>
-      </w:r>
-      <w:proofErr w:type="spellEnd"/>
-    </w:p>
-    <w:p>
-      <w:r>
-        <w:t>--</w:t>
-      </w:r>
-    </w:p>
-    <w:p>
-      <w:r>
-        <w:t>Using(</w:t>
-      </w:r>
-      <w:proofErr w:type="spellStart"/>
-      <w:r>
-        <w:t>var</w:t>
-      </w:r>
-      <w:proofErr w:type="spellEnd"/>
-      <w:r>
-        <w:t xml:space="preserve"> </w:t>
-      </w:r>
-      <w:proofErr w:type="spellStart"/>
-      <w:r>
-        <w:t>foo</w:t>
-      </w:r>
-      <w:proofErr w:type="spellEnd"/>
-      <w:r>
-        <w:t>=</w:t>
-      </w:r>
-      <w:proofErr w:type="spellStart"/>
-      <w:r>
-        <w:t>store.aggressivelycachefor</w:t>
-      </w:r>
-      <w:proofErr w:type="spellEnd"/>
-      <w:r>
-        <w:t>(10)){</w:t>
-      </w:r>
-    </w:p>
-    <w:p>
-      <w:r>
-        <w:t>Using(</w:t>
-      </w:r>
-      <w:proofErr w:type="spellStart"/>
-      <w:r>
-        <w:t>var</w:t>
-      </w:r>
-      <w:proofErr w:type="spellEnd"/>
-      <w:r>
-        <w:t xml:space="preserve"> session=</w:t>
-      </w:r>
-      <w:proofErr w:type="spellStart"/>
-      <w:r>
-        <w:t>store.opensession</w:t>
-      </w:r>
-      <w:proofErr w:type="spellEnd"/>
-      <w:r>
-        <w:t>()){</w:t>
-      </w:r>
-    </w:p>
-    <w:p>
-      <w:proofErr w:type="spellStart"/>
-      <w:r>
-        <w:t>Session.query</w:t>
-      </w:r>
-      <w:proofErr w:type="spellEnd"/>
-      <w:r>
-        <w:t>&lt;object&gt;()</w:t>
-      </w:r>
-    </w:p>
-    <w:p>
-      <w:r>
-        <w:t>.Customize(c=&gt;{</w:t>
-      </w:r>
-    </w:p>
-    <w:p>
-      <w:proofErr w:type="spellStart"/>
-      <w:r>
-        <w:t>c.waitfornonstaleresultsasoflastwrite</w:t>
-      </w:r>
-      <w:proofErr w:type="spellEnd"/>
-      <w:r>
-        <w:t xml:space="preserve">()//process-id based, useless since </w:t>
-      </w:r>
-      <w:proofErr w:type="spellStart"/>
-      <w:r>
-        <w:t>iis</w:t>
-      </w:r>
-      <w:proofErr w:type="spellEnd"/>
-      <w:r>
-        <w:t xml:space="preserve"> has 1 process id,</w:t>
-      </w:r>
-    </w:p>
-    <w:p>
-      <w:r>
-        <w:t xml:space="preserve">//use overload with </w:t>
-      </w:r>
-      <w:proofErr w:type="spellStart"/>
-      <w:r>
-        <w:t>timespan</w:t>
-      </w:r>
-      <w:proofErr w:type="spellEnd"/>
-    </w:p>
-    <w:p>
-      <w:r>
-        <w:lastRenderedPageBreak/>
-        <w:t>}</w:t>
-      </w:r>
-    </w:p>
-    <w:p>
-      <w:r>
-        <w:t>}</w:t>
-      </w:r>
-    </w:p>
-    <w:p>
-      <w:r>
-        <w:t>}</w:t>
-      </w:r>
-    </w:p>
-    <w:p>
-      <w:proofErr w:type="spellStart"/>
-      <w:r>
-        <w:t>Fulltext</w:t>
-      </w:r>
-      <w:proofErr w:type="spellEnd"/>
-      <w:r>
-        <w:t xml:space="preserve"> word docs?</w:t>
-      </w:r>
-    </w:p>
-    <w:p>
-      <w:proofErr w:type="spellStart"/>
-      <w:r>
-        <w:t>IFilter</w:t>
-      </w:r>
-      <w:proofErr w:type="spellEnd"/>
-      <w:r>
-        <w:t xml:space="preserve"> on windows</w:t>
-      </w:r>
-    </w:p>
-    <w:p>
-      <w:r>
-        <w:t>Next version : RAVENFS</w:t>
-      </w:r>
-    </w:p>
-    <w:p>
-      <w:r>
-        <w:t>Here you can Index everything</w:t>
-      </w:r>
-    </w:p>
-    <w:p/>
-    <w:p>
-      <w:proofErr w:type="spellStart"/>
-      <w:r>
-        <w:t>Session.advanced.useoptimisticconcurrency</w:t>
-      </w:r>
-      <w:proofErr w:type="spellEnd"/>
-      <w:r>
-        <w:t>=false</w:t>
-      </w:r>
-    </w:p>
-    <w:p>
-      <w:r>
-        <w:t>Session performs change tracking on entities by default (unit of work)</w:t>
-      </w:r>
-    </w:p>
-    <w:p>
-      <w:r>
-        <w:t xml:space="preserve">You can disable tracking on </w:t>
-      </w:r>
-      <w:proofErr w:type="spellStart"/>
-      <w:r>
-        <w:t>viewmodels</w:t>
-      </w:r>
-      <w:proofErr w:type="spellEnd"/>
-      <w:r>
-        <w:t xml:space="preserve"> by using </w:t>
-      </w:r>
-      <w:proofErr w:type="spellStart"/>
-      <w:r>
-        <w:t>noTracking</w:t>
-      </w:r>
-      <w:proofErr w:type="spellEnd"/>
-    </w:p>
-    <w:p/>
-    <w:p>
-      <w:r>
-        <w:t>FACETED QUERY</w:t>
-      </w:r>
-    </w:p>
-    <w:p>
-      <w:r>
-        <w:t>Problem: pagination when you want a list of say hardware suppliers (think Amazon)</w:t>
-      </w:r>
-    </w:p>
-    <w:p>
-      <w:r>
-        <w:t xml:space="preserve">Solution:  </w:t>
-      </w:r>
-    </w:p>
-    <w:p>
-      <w:r>
-        <w:t>Query&lt;</w:t>
-      </w:r>
-      <w:proofErr w:type="spellStart"/>
-      <w:r>
-        <w:t>T,Index</w:t>
-      </w:r>
-      <w:proofErr w:type="spellEnd"/>
-      <w:r>
-        <w:t>&gt;()</w:t>
-      </w:r>
-    </w:p>
-    <w:p>
-      <w:proofErr w:type="spellStart"/>
-      <w:r>
-        <w:t>Query.ToFacets</w:t>
-      </w:r>
-      <w:proofErr w:type="spellEnd"/>
-      <w:r>
-        <w:t>(“my/facet”);</w:t>
-      </w:r>
-    </w:p>
-    <w:p>
-      <w:r>
-        <w:t>Constraint: has to use existing index!</w:t>
-      </w:r>
-    </w:p>
-    <w:p>
-      <w:r>
-        <w:t>my/facet represents facet  description</w:t>
-      </w:r>
-    </w:p>
-    <w:p>
-      <w:r>
-        <w:t>Facets={</w:t>
-      </w:r>
-    </w:p>
-    <w:p>
-      <w:r>
-        <w:t>new Facet&lt;product&gt;{name =p=&gt;</w:t>
-      </w:r>
-      <w:proofErr w:type="spellStart"/>
-      <w:r>
-        <w:t>p.suppliername</w:t>
-      </w:r>
-      <w:proofErr w:type="spellEnd"/>
-      <w:r>
-        <w:t>},</w:t>
-      </w:r>
-    </w:p>
-    <w:p>
-      <w:r>
-        <w:t>new Facet&lt;product&gt;{</w:t>
-      </w:r>
-    </w:p>
-    <w:p>
-      <w:r>
-        <w:t>},</w:t>
-      </w:r>
-    </w:p>
-    <w:p>
-      <w:r>
-        <w:t>Problem:</w:t>
-      </w:r>
-    </w:p>
-    <w:p>
-      <w:r>
-        <w:t>Same facet for DIFFERENT products</w:t>
-      </w:r>
-    </w:p>
-    <w:p>
-      <w:r>
-        <w:t>Solution: use facets that use strings instead of those that use generics</w:t>
-      </w:r>
-    </w:p>
-    <w:p>
-      <w:r>
-        <w:rPr>
-          <w:highlight w:val="red"/>
-        </w:rPr>
-        <w:t>Facets use index data</w:t>
-      </w:r>
-    </w:p>
-    <w:p>
-      <w:r>
-        <w:t>Facets in C#</w:t>
-      </w:r>
-    </w:p>
-    <w:p>
-      <w:pPr>
-        <w:rPr>
-          <w:highlight w:val="red"/>
-        </w:rPr>
-      </w:pPr>
-      <w:proofErr w:type="spellStart"/>
-      <w:r>
-        <w:rPr>
-          <w:highlight w:val="red"/>
-        </w:rPr>
-        <w:lastRenderedPageBreak/>
         <w:t>Session.query.aggregateby</w:t>
       </w:r>
       <w:proofErr w:type="spellEnd"/>
@@ -11672,7 +11712,6 @@
     <w:p/>
     <w:p>
       <w:r>
-        <w:lastRenderedPageBreak/>
         <w:t>Licensing information:</w:t>
       </w:r>
     </w:p>

</xml_diff>